<commit_message>
report and final code
</commit_message>
<xml_diff>
--- a/Final_report.docx
+++ b/Final_report.docx
@@ -168,16 +168,7 @@
           <w:sz w:val="36"/>
           <w:szCs w:val="36"/>
         </w:rPr>
-        <w:t>Analysing</w:t>
-      </w:r>
-      <w:r>
-        <w:rPr>
-          <w:rFonts w:ascii="Arial" w:hAnsi="Arial" w:cs="Arial"/>
-          <w:b/>
-          <w:sz w:val="36"/>
-          <w:szCs w:val="36"/>
-        </w:rPr>
-        <w:t xml:space="preserve"> and comparing student friendly </w:t>
+        <w:t xml:space="preserve">Analysing and comparing student friendly </w:t>
       </w:r>
       <w:r>
         <w:rPr>
@@ -318,40 +309,339 @@
         <w:ind w:left="360"/>
         <w:rPr>
           <w:rFonts w:ascii="Arial" w:hAnsi="Arial" w:cs="Arial"/>
+          <w:sz w:val="24"/>
+          <w:szCs w:val="24"/>
+        </w:rPr>
+      </w:pPr>
+      <w:r>
+        <w:rPr>
+          <w:rFonts w:ascii="Arial" w:hAnsi="Arial" w:cs="Arial"/>
+          <w:sz w:val="24"/>
+          <w:szCs w:val="24"/>
+        </w:rPr>
+        <w:t>The students (all graduate levels) who decides to go to a university strive to know the various characteristics and benefits of the city/location</w:t>
+      </w:r>
+      <w:r>
+        <w:rPr>
+          <w:rFonts w:ascii="Arial" w:hAnsi="Arial" w:cs="Arial"/>
+          <w:sz w:val="24"/>
+          <w:szCs w:val="24"/>
+        </w:rPr>
+        <w:t xml:space="preserve"> to determine the ease of living</w:t>
+      </w:r>
+      <w:r>
+        <w:rPr>
+          <w:rFonts w:ascii="Arial" w:hAnsi="Arial" w:cs="Arial"/>
+          <w:sz w:val="24"/>
+          <w:szCs w:val="24"/>
+        </w:rPr>
+        <w:t>.</w:t>
+      </w:r>
+    </w:p>
+    <w:p>
+      <w:pPr>
+        <w:ind w:left="360"/>
+        <w:rPr>
+          <w:rFonts w:ascii="Arial" w:hAnsi="Arial" w:cs="Arial"/>
+          <w:sz w:val="24"/>
+          <w:szCs w:val="24"/>
+        </w:rPr>
+      </w:pPr>
+      <w:r>
+        <w:rPr>
+          <w:rFonts w:ascii="Arial" w:hAnsi="Arial" w:cs="Arial"/>
+          <w:sz w:val="24"/>
+          <w:szCs w:val="24"/>
+        </w:rPr>
+        <w:t xml:space="preserve"> Both international and citizens search for common parameters in the city/state:</w:t>
+      </w:r>
+    </w:p>
+    <w:p>
+      <w:pPr>
+        <w:ind w:left="360"/>
+        <w:rPr>
+          <w:rFonts w:ascii="Arial" w:hAnsi="Arial" w:cs="Arial"/>
+          <w:sz w:val="24"/>
+          <w:szCs w:val="24"/>
+        </w:rPr>
+      </w:pPr>
+      <w:r>
+        <w:rPr>
+          <w:rFonts w:ascii="Arial" w:hAnsi="Arial" w:cs="Arial"/>
+          <w:sz w:val="24"/>
+          <w:szCs w:val="24"/>
+        </w:rPr>
+        <w:t xml:space="preserve">1. Housing </w:t>
+      </w:r>
+    </w:p>
+    <w:p>
+      <w:pPr>
+        <w:ind w:left="360"/>
+        <w:rPr>
+          <w:rFonts w:ascii="Arial" w:hAnsi="Arial" w:cs="Arial"/>
+          <w:sz w:val="24"/>
+          <w:szCs w:val="24"/>
+        </w:rPr>
+      </w:pPr>
+      <w:r>
+        <w:rPr>
+          <w:rFonts w:ascii="Arial" w:hAnsi="Arial" w:cs="Arial"/>
+          <w:sz w:val="24"/>
+          <w:szCs w:val="24"/>
+        </w:rPr>
+        <w:t>2. Transport facilities (public transport), traffic incidents (crash, weather)</w:t>
+      </w:r>
+    </w:p>
+    <w:p>
+      <w:pPr>
+        <w:ind w:left="360"/>
+        <w:rPr>
+          <w:rFonts w:ascii="Arial" w:hAnsi="Arial" w:cs="Arial"/>
+          <w:sz w:val="24"/>
+          <w:szCs w:val="24"/>
+        </w:rPr>
+      </w:pPr>
+      <w:r>
+        <w:rPr>
+          <w:rFonts w:ascii="Arial" w:hAnsi="Arial" w:cs="Arial"/>
+          <w:sz w:val="24"/>
+          <w:szCs w:val="24"/>
+        </w:rPr>
+        <w:t xml:space="preserve">3. Corporate companies and tech </w:t>
+      </w:r>
+      <w:proofErr w:type="spellStart"/>
+      <w:r>
+        <w:rPr>
+          <w:rFonts w:ascii="Arial" w:hAnsi="Arial" w:cs="Arial"/>
+          <w:sz w:val="24"/>
+          <w:szCs w:val="24"/>
+        </w:rPr>
+        <w:t>startups</w:t>
+      </w:r>
+      <w:proofErr w:type="spellEnd"/>
+      <w:r>
+        <w:rPr>
+          <w:rFonts w:ascii="Arial" w:hAnsi="Arial" w:cs="Arial"/>
+          <w:sz w:val="24"/>
+          <w:szCs w:val="24"/>
+        </w:rPr>
+        <w:t xml:space="preserve"> (internship/full time)</w:t>
+      </w:r>
+    </w:p>
+    <w:p>
+      <w:pPr>
+        <w:ind w:left="360"/>
+        <w:rPr>
+          <w:rFonts w:ascii="Arial" w:hAnsi="Arial" w:cs="Arial"/>
+          <w:sz w:val="24"/>
+          <w:szCs w:val="24"/>
+        </w:rPr>
+      </w:pPr>
+      <w:r>
+        <w:rPr>
+          <w:rFonts w:ascii="Arial" w:hAnsi="Arial" w:cs="Arial"/>
+          <w:sz w:val="24"/>
+          <w:szCs w:val="24"/>
+        </w:rPr>
+        <w:t>4. Sports and recreation</w:t>
+      </w:r>
+    </w:p>
+    <w:p>
+      <w:pPr>
+        <w:ind w:left="360"/>
+        <w:rPr>
+          <w:rFonts w:ascii="Arial" w:hAnsi="Arial" w:cs="Arial"/>
+          <w:sz w:val="24"/>
+          <w:szCs w:val="24"/>
+        </w:rPr>
+      </w:pPr>
+      <w:r>
+        <w:rPr>
+          <w:rFonts w:ascii="Arial" w:hAnsi="Arial" w:cs="Arial"/>
+          <w:sz w:val="24"/>
+          <w:szCs w:val="24"/>
+        </w:rPr>
+        <w:t>5. Restaurants, malls, music concerts and game night pubs/bars</w:t>
+      </w:r>
+    </w:p>
+    <w:p>
+      <w:pPr>
+        <w:ind w:left="360"/>
+        <w:rPr>
+          <w:rFonts w:ascii="Arial" w:hAnsi="Arial" w:cs="Arial"/>
+          <w:sz w:val="24"/>
+          <w:szCs w:val="24"/>
+        </w:rPr>
+      </w:pPr>
+      <w:r>
+        <w:rPr>
+          <w:rFonts w:ascii="Arial" w:hAnsi="Arial" w:cs="Arial"/>
+          <w:sz w:val="24"/>
+          <w:szCs w:val="24"/>
+        </w:rPr>
+        <w:t xml:space="preserve">6. Libraries, medical </w:t>
+      </w:r>
+      <w:r>
+        <w:rPr>
+          <w:rFonts w:ascii="Arial" w:hAnsi="Arial" w:cs="Arial"/>
+          <w:sz w:val="24"/>
+          <w:szCs w:val="24"/>
+        </w:rPr>
+        <w:t>centres</w:t>
+      </w:r>
+      <w:r>
+        <w:rPr>
+          <w:rFonts w:ascii="Arial" w:hAnsi="Arial" w:cs="Arial"/>
+          <w:sz w:val="24"/>
+          <w:szCs w:val="24"/>
+        </w:rPr>
+        <w:t xml:space="preserve"> and more</w:t>
+      </w:r>
+    </w:p>
+    <w:p>
+      <w:pPr>
+        <w:ind w:left="360"/>
+        <w:rPr>
+          <w:rFonts w:ascii="Arial" w:hAnsi="Arial" w:cs="Arial"/>
+          <w:sz w:val="24"/>
+          <w:szCs w:val="24"/>
+        </w:rPr>
+      </w:pPr>
+    </w:p>
+    <w:p>
+      <w:pPr>
+        <w:ind w:left="360"/>
+        <w:rPr>
+          <w:rFonts w:ascii="Arial" w:hAnsi="Arial" w:cs="Arial"/>
+          <w:sz w:val="24"/>
+          <w:szCs w:val="24"/>
+        </w:rPr>
+      </w:pPr>
+      <w:r>
+        <w:rPr>
+          <w:rFonts w:ascii="Arial" w:hAnsi="Arial" w:cs="Arial"/>
+          <w:sz w:val="24"/>
+          <w:szCs w:val="24"/>
+        </w:rPr>
+        <w:t xml:space="preserve">I have added traffic incidents as the students/parents might like to know the safety of driving through the </w:t>
+      </w:r>
+      <w:r>
+        <w:rPr>
+          <w:rFonts w:ascii="Arial" w:hAnsi="Arial" w:cs="Arial"/>
+          <w:sz w:val="24"/>
+          <w:szCs w:val="24"/>
+        </w:rPr>
+        <w:t>neighbourhoods</w:t>
+      </w:r>
+      <w:r>
+        <w:rPr>
+          <w:rFonts w:ascii="Arial" w:hAnsi="Arial" w:cs="Arial"/>
+          <w:sz w:val="24"/>
+          <w:szCs w:val="24"/>
+        </w:rPr>
+        <w:t>.</w:t>
+      </w:r>
+    </w:p>
+    <w:p>
+      <w:pPr>
+        <w:rPr>
+          <w:rFonts w:ascii="Arial" w:hAnsi="Arial" w:cs="Arial"/>
           <w:sz w:val="28"/>
           <w:szCs w:val="28"/>
         </w:rPr>
       </w:pPr>
-      <w:r>
-        <w:rPr>
-          <w:rFonts w:ascii="Arial" w:hAnsi="Arial" w:cs="Arial"/>
+    </w:p>
+    <w:p>
+      <w:pPr>
+        <w:ind w:left="360"/>
+        <w:rPr>
+          <w:rFonts w:ascii="Arial" w:hAnsi="Arial" w:cs="Arial"/>
+          <w:b/>
+          <w:bCs/>
           <w:sz w:val="28"/>
           <w:szCs w:val="28"/>
         </w:rPr>
-        <w:t>The students (all graduate levels) who decides to go to a university strive to know the various characteristics and benefits of the city/location</w:t>
-      </w:r>
-      <w:r>
-        <w:rPr>
-          <w:rFonts w:ascii="Arial" w:hAnsi="Arial" w:cs="Arial"/>
+      </w:pPr>
+      <w:r>
+        <w:rPr>
+          <w:rFonts w:ascii="Arial" w:hAnsi="Arial" w:cs="Arial"/>
+          <w:b/>
+          <w:bCs/>
           <w:sz w:val="28"/>
           <w:szCs w:val="28"/>
         </w:rPr>
-        <w:t xml:space="preserve"> to determine the ease of living</w:t>
-      </w:r>
-      <w:r>
+        <w:t>Problem</w:t>
+      </w:r>
+    </w:p>
+    <w:p>
+      <w:pPr>
+        <w:ind w:left="360"/>
+        <w:rPr>
+          <w:rFonts w:ascii="Arial" w:hAnsi="Arial" w:cs="Arial"/>
+          <w:sz w:val="24"/>
+          <w:szCs w:val="24"/>
+        </w:rPr>
+      </w:pPr>
+      <w:r>
+        <w:rPr>
+          <w:rFonts w:ascii="Arial" w:hAnsi="Arial" w:cs="Arial"/>
+          <w:sz w:val="24"/>
+          <w:szCs w:val="24"/>
+        </w:rPr>
+        <w:t>We must enable the user to determine the best neighbourhood cluster that satisfies most of their parameters</w:t>
+      </w:r>
+    </w:p>
+    <w:p>
+      <w:pPr>
+        <w:ind w:left="360"/>
+        <w:rPr>
+          <w:rFonts w:ascii="Arial" w:hAnsi="Arial" w:cs="Arial"/>
+          <w:sz w:val="24"/>
+          <w:szCs w:val="24"/>
+        </w:rPr>
+      </w:pPr>
+      <w:r>
+        <w:rPr>
+          <w:rFonts w:ascii="Arial" w:hAnsi="Arial" w:cs="Arial"/>
+          <w:sz w:val="24"/>
+          <w:szCs w:val="24"/>
+        </w:rPr>
+        <w:t>In this project, I try to solve this problem using foursquare location data</w:t>
+      </w:r>
+      <w:r>
+        <w:rPr>
+          <w:rFonts w:ascii="Arial" w:hAnsi="Arial" w:cs="Arial"/>
+          <w:sz w:val="24"/>
+          <w:szCs w:val="24"/>
+        </w:rPr>
+        <w:t>, New York crash data</w:t>
+      </w:r>
+      <w:r>
+        <w:rPr>
+          <w:rFonts w:ascii="Arial" w:hAnsi="Arial" w:cs="Arial"/>
+          <w:sz w:val="24"/>
+          <w:szCs w:val="24"/>
+        </w:rPr>
+        <w:t xml:space="preserve"> and machine learning algorithms to compare and find the best places for students to find universities and settle in.</w:t>
+      </w:r>
+    </w:p>
+    <w:p>
+      <w:pPr>
+        <w:ind w:left="360"/>
         <w:rPr>
           <w:rFonts w:ascii="Arial" w:hAnsi="Arial" w:cs="Arial"/>
           <w:sz w:val="28"/>
           <w:szCs w:val="28"/>
         </w:rPr>
-        <w:t>.</w:t>
-      </w:r>
+      </w:pPr>
     </w:p>
     <w:p>
       <w:pPr>
         <w:ind w:left="360"/>
         <w:rPr>
           <w:rFonts w:ascii="Arial" w:hAnsi="Arial" w:cs="Arial"/>
+          <w:b/>
+          <w:bCs/>
           <w:sz w:val="28"/>
           <w:szCs w:val="28"/>
         </w:rPr>
@@ -359,10 +649,12 @@
       <w:r>
         <w:rPr>
           <w:rFonts w:ascii="Arial" w:hAnsi="Arial" w:cs="Arial"/>
+          <w:b/>
+          <w:bCs/>
           <w:sz w:val="28"/>
           <w:szCs w:val="28"/>
         </w:rPr>
-        <w:t xml:space="preserve"> Both international and citizens search for common parameters in the city/state:</w:t>
+        <w:t>Stakeholders</w:t>
       </w:r>
     </w:p>
     <w:p>
@@ -377,344 +669,34 @@
       <w:r>
         <w:rPr>
           <w:rFonts w:ascii="Arial" w:hAnsi="Arial" w:cs="Arial"/>
+          <w:sz w:val="24"/>
+          <w:szCs w:val="24"/>
+        </w:rPr>
+        <w:t xml:space="preserve">This project will be useful to students, parents and graduate students (job seekers). This will be useful to other third parties who want to see the </w:t>
+      </w:r>
+      <w:r>
+        <w:rPr>
+          <w:rFonts w:ascii="Arial" w:hAnsi="Arial" w:cs="Arial"/>
+          <w:sz w:val="24"/>
+          <w:szCs w:val="24"/>
+        </w:rPr>
+        <w:t>behaviour</w:t>
+      </w:r>
+      <w:r>
+        <w:rPr>
+          <w:rFonts w:ascii="Arial" w:hAnsi="Arial" w:cs="Arial"/>
+          <w:sz w:val="24"/>
+          <w:szCs w:val="24"/>
+        </w:rPr>
+        <w:t xml:space="preserve"> and psychology behind students’ requirements that must be around the universities after learning what clusters usually those people fall into</w:t>
+      </w:r>
+      <w:r>
+        <w:rPr>
+          <w:rFonts w:ascii="Arial" w:hAnsi="Arial" w:cs="Arial"/>
           <w:sz w:val="28"/>
           <w:szCs w:val="28"/>
         </w:rPr>
-        <w:t xml:space="preserve">1. Housing </w:t>
-      </w:r>
-    </w:p>
-    <w:p>
-      <w:pPr>
-        <w:ind w:left="360"/>
-        <w:rPr>
-          <w:rFonts w:ascii="Arial" w:hAnsi="Arial" w:cs="Arial"/>
-          <w:sz w:val="28"/>
-          <w:szCs w:val="28"/>
-        </w:rPr>
-      </w:pPr>
-      <w:r>
-        <w:rPr>
-          <w:rFonts w:ascii="Arial" w:hAnsi="Arial" w:cs="Arial"/>
-          <w:sz w:val="28"/>
-          <w:szCs w:val="28"/>
-        </w:rPr>
-        <w:t>2. Transport facilities (public transport), traffic incidents (crash, weather)</w:t>
-      </w:r>
-    </w:p>
-    <w:p>
-      <w:pPr>
-        <w:ind w:left="360"/>
-        <w:rPr>
-          <w:rFonts w:ascii="Arial" w:hAnsi="Arial" w:cs="Arial"/>
-          <w:sz w:val="28"/>
-          <w:szCs w:val="28"/>
-        </w:rPr>
-      </w:pPr>
-      <w:r>
-        <w:rPr>
-          <w:rFonts w:ascii="Arial" w:hAnsi="Arial" w:cs="Arial"/>
-          <w:sz w:val="28"/>
-          <w:szCs w:val="28"/>
-        </w:rPr>
-        <w:t xml:space="preserve">3. Corporate companies and tech </w:t>
-      </w:r>
-      <w:proofErr w:type="spellStart"/>
-      <w:r>
-        <w:rPr>
-          <w:rFonts w:ascii="Arial" w:hAnsi="Arial" w:cs="Arial"/>
-          <w:sz w:val="28"/>
-          <w:szCs w:val="28"/>
-        </w:rPr>
-        <w:t>startups</w:t>
-      </w:r>
-      <w:proofErr w:type="spellEnd"/>
-      <w:r>
-        <w:rPr>
-          <w:rFonts w:ascii="Arial" w:hAnsi="Arial" w:cs="Arial"/>
-          <w:sz w:val="28"/>
-          <w:szCs w:val="28"/>
-        </w:rPr>
-        <w:t xml:space="preserve"> (internship/full time)</w:t>
-      </w:r>
-    </w:p>
-    <w:p>
-      <w:pPr>
-        <w:ind w:left="360"/>
-        <w:rPr>
-          <w:rFonts w:ascii="Arial" w:hAnsi="Arial" w:cs="Arial"/>
-          <w:sz w:val="28"/>
-          <w:szCs w:val="28"/>
-        </w:rPr>
-      </w:pPr>
-      <w:r>
-        <w:rPr>
-          <w:rFonts w:ascii="Arial" w:hAnsi="Arial" w:cs="Arial"/>
-          <w:sz w:val="28"/>
-          <w:szCs w:val="28"/>
-        </w:rPr>
-        <w:t>4. Sports and recreation</w:t>
-      </w:r>
-    </w:p>
-    <w:p>
-      <w:pPr>
-        <w:ind w:left="360"/>
-        <w:rPr>
-          <w:rFonts w:ascii="Arial" w:hAnsi="Arial" w:cs="Arial"/>
-          <w:sz w:val="28"/>
-          <w:szCs w:val="28"/>
-        </w:rPr>
-      </w:pPr>
-      <w:r>
-        <w:rPr>
-          <w:rFonts w:ascii="Arial" w:hAnsi="Arial" w:cs="Arial"/>
-          <w:sz w:val="28"/>
-          <w:szCs w:val="28"/>
-        </w:rPr>
-        <w:t>5. Restaurants, malls, music concerts and game night pubs/bars</w:t>
-      </w:r>
-    </w:p>
-    <w:p>
-      <w:pPr>
-        <w:ind w:left="360"/>
-        <w:rPr>
-          <w:rFonts w:ascii="Arial" w:hAnsi="Arial" w:cs="Arial"/>
-          <w:sz w:val="28"/>
-          <w:szCs w:val="28"/>
-        </w:rPr>
-      </w:pPr>
-      <w:r>
-        <w:rPr>
-          <w:rFonts w:ascii="Arial" w:hAnsi="Arial" w:cs="Arial"/>
-          <w:sz w:val="28"/>
-          <w:szCs w:val="28"/>
-        </w:rPr>
-        <w:t xml:space="preserve">6. Libraries, medical </w:t>
-      </w:r>
-      <w:r>
-        <w:rPr>
-          <w:rFonts w:ascii="Arial" w:hAnsi="Arial" w:cs="Arial"/>
-          <w:sz w:val="28"/>
-          <w:szCs w:val="28"/>
-        </w:rPr>
-        <w:t>centres</w:t>
-      </w:r>
-      <w:r>
-        <w:rPr>
-          <w:rFonts w:ascii="Arial" w:hAnsi="Arial" w:cs="Arial"/>
-          <w:sz w:val="28"/>
-          <w:szCs w:val="28"/>
-        </w:rPr>
-        <w:t xml:space="preserve"> and more</w:t>
-      </w:r>
-    </w:p>
-    <w:p>
-      <w:pPr>
-        <w:ind w:left="360"/>
-        <w:rPr>
-          <w:rFonts w:ascii="Arial" w:hAnsi="Arial" w:cs="Arial"/>
-          <w:sz w:val="28"/>
-          <w:szCs w:val="28"/>
-        </w:rPr>
-      </w:pPr>
-    </w:p>
-    <w:p>
-      <w:pPr>
-        <w:ind w:left="360"/>
-        <w:rPr>
-          <w:rFonts w:ascii="Arial" w:hAnsi="Arial" w:cs="Arial"/>
-          <w:sz w:val="28"/>
-          <w:szCs w:val="28"/>
-        </w:rPr>
-      </w:pPr>
-      <w:r>
-        <w:rPr>
-          <w:rFonts w:ascii="Arial" w:hAnsi="Arial" w:cs="Arial"/>
-          <w:sz w:val="28"/>
-          <w:szCs w:val="28"/>
-        </w:rPr>
-        <w:t xml:space="preserve">I have added traffic incidents as the students/parents might like to know the safety of driving through the </w:t>
-      </w:r>
-      <w:r>
-        <w:rPr>
-          <w:rFonts w:ascii="Arial" w:hAnsi="Arial" w:cs="Arial"/>
-          <w:sz w:val="28"/>
-          <w:szCs w:val="28"/>
-        </w:rPr>
-        <w:t>neighbourhoods</w:t>
-      </w:r>
-      <w:r>
-        <w:rPr>
-          <w:rFonts w:ascii="Arial" w:hAnsi="Arial" w:cs="Arial"/>
-          <w:sz w:val="28"/>
-          <w:szCs w:val="28"/>
-        </w:rPr>
-        <w:t>.</w:t>
-      </w:r>
-    </w:p>
-    <w:p>
-      <w:pPr>
-        <w:rPr>
-          <w:rFonts w:ascii="Arial" w:hAnsi="Arial" w:cs="Arial"/>
-          <w:sz w:val="28"/>
-          <w:szCs w:val="28"/>
-        </w:rPr>
-      </w:pPr>
-    </w:p>
-    <w:p>
-      <w:pPr>
-        <w:ind w:left="360"/>
-        <w:rPr>
-          <w:rFonts w:ascii="Arial" w:hAnsi="Arial" w:cs="Arial"/>
-          <w:b/>
-          <w:bCs/>
-          <w:sz w:val="28"/>
-          <w:szCs w:val="28"/>
-        </w:rPr>
-      </w:pPr>
-      <w:r>
-        <w:rPr>
-          <w:rFonts w:ascii="Arial" w:hAnsi="Arial" w:cs="Arial"/>
-          <w:b/>
-          <w:bCs/>
-          <w:sz w:val="28"/>
-          <w:szCs w:val="28"/>
-        </w:rPr>
-        <w:t>Problem</w:t>
-      </w:r>
-    </w:p>
-    <w:p>
-      <w:pPr>
-        <w:ind w:left="360"/>
-        <w:rPr>
-          <w:rFonts w:ascii="Arial" w:hAnsi="Arial" w:cs="Arial"/>
-          <w:sz w:val="28"/>
-          <w:szCs w:val="28"/>
-        </w:rPr>
-      </w:pPr>
-      <w:r>
-        <w:rPr>
-          <w:rFonts w:ascii="Arial" w:hAnsi="Arial" w:cs="Arial"/>
-          <w:sz w:val="28"/>
-          <w:szCs w:val="28"/>
-        </w:rPr>
-        <w:t>We must enable the user to determine the best neighbourhood cluster that satisfies most of their parameters</w:t>
-      </w:r>
-    </w:p>
-    <w:p>
-      <w:pPr>
-        <w:ind w:left="360"/>
-        <w:rPr>
-          <w:rFonts w:ascii="Arial" w:hAnsi="Arial" w:cs="Arial"/>
-          <w:sz w:val="28"/>
-          <w:szCs w:val="28"/>
-        </w:rPr>
-      </w:pPr>
-      <w:r>
-        <w:rPr>
-          <w:rFonts w:ascii="Arial" w:hAnsi="Arial" w:cs="Arial"/>
-          <w:sz w:val="28"/>
-          <w:szCs w:val="28"/>
-        </w:rPr>
-        <w:t>In this project, I try to solve this problem using foursquare location data</w:t>
-      </w:r>
-      <w:r>
-        <w:rPr>
-          <w:rFonts w:ascii="Arial" w:hAnsi="Arial" w:cs="Arial"/>
-          <w:sz w:val="28"/>
-          <w:szCs w:val="28"/>
-        </w:rPr>
-        <w:t>, New York crash data</w:t>
-      </w:r>
-      <w:r>
-        <w:rPr>
-          <w:rFonts w:ascii="Arial" w:hAnsi="Arial" w:cs="Arial"/>
-          <w:sz w:val="28"/>
-          <w:szCs w:val="28"/>
-        </w:rPr>
-        <w:t xml:space="preserve"> and machine learning algorithms to compare and find the best places for students to find universities and settle in.</w:t>
-      </w:r>
-    </w:p>
-    <w:p>
-      <w:pPr>
-        <w:ind w:left="360"/>
-        <w:rPr>
-          <w:rFonts w:ascii="Arial" w:hAnsi="Arial" w:cs="Arial"/>
-          <w:sz w:val="28"/>
-          <w:szCs w:val="28"/>
-        </w:rPr>
-      </w:pPr>
-    </w:p>
-    <w:p>
-      <w:pPr>
-        <w:ind w:left="360"/>
-        <w:rPr>
-          <w:rFonts w:ascii="Arial" w:hAnsi="Arial" w:cs="Arial"/>
-          <w:b/>
-          <w:bCs/>
-          <w:sz w:val="28"/>
-          <w:szCs w:val="28"/>
-        </w:rPr>
-      </w:pPr>
-      <w:r>
-        <w:rPr>
-          <w:rFonts w:ascii="Arial" w:hAnsi="Arial" w:cs="Arial"/>
-          <w:b/>
-          <w:bCs/>
-          <w:sz w:val="28"/>
-          <w:szCs w:val="28"/>
-        </w:rPr>
-        <w:t>Stakeholders</w:t>
-      </w:r>
-    </w:p>
-    <w:p>
-      <w:pPr>
-        <w:ind w:left="360"/>
-        <w:rPr>
-          <w:rFonts w:ascii="Arial" w:hAnsi="Arial" w:cs="Arial"/>
-          <w:sz w:val="28"/>
-          <w:szCs w:val="28"/>
-        </w:rPr>
-      </w:pPr>
-      <w:r>
-        <w:rPr>
-          <w:rFonts w:ascii="Arial" w:hAnsi="Arial" w:cs="Arial"/>
-          <w:sz w:val="28"/>
-          <w:szCs w:val="28"/>
-        </w:rPr>
-        <w:t xml:space="preserve">This project will be useful to students, parents and graduate students (job seekers). This will be useful to other third parties who want to see the </w:t>
-      </w:r>
-      <w:r>
-        <w:rPr>
-          <w:rFonts w:ascii="Arial" w:hAnsi="Arial" w:cs="Arial"/>
-          <w:sz w:val="28"/>
-          <w:szCs w:val="28"/>
-        </w:rPr>
-        <w:t>behaviour</w:t>
-      </w:r>
-      <w:r>
-        <w:rPr>
-          <w:rFonts w:ascii="Arial" w:hAnsi="Arial" w:cs="Arial"/>
-          <w:sz w:val="28"/>
-          <w:szCs w:val="28"/>
-        </w:rPr>
-        <w:t xml:space="preserve"> and psychology behind students’ requirements that </w:t>
-      </w:r>
-      <w:r>
-        <w:rPr>
-          <w:rFonts w:ascii="Arial" w:hAnsi="Arial" w:cs="Arial"/>
-          <w:sz w:val="28"/>
-          <w:szCs w:val="28"/>
-        </w:rPr>
-        <w:lastRenderedPageBreak/>
-        <w:t>must be around the universities</w:t>
-      </w:r>
-      <w:r>
-        <w:rPr>
-          <w:rFonts w:ascii="Arial" w:hAnsi="Arial" w:cs="Arial"/>
-          <w:sz w:val="28"/>
-          <w:szCs w:val="28"/>
-        </w:rPr>
-        <w:t xml:space="preserve"> after learning what clusters usually those people fall into. </w:t>
+        <w:t xml:space="preserve">. </w:t>
       </w:r>
     </w:p>
     <w:p/>
@@ -751,33 +733,33 @@
       <w:pPr>
         <w:rPr>
           <w:rFonts w:ascii="Arial" w:hAnsi="Arial" w:cs="Arial"/>
+          <w:sz w:val="24"/>
+          <w:szCs w:val="24"/>
+        </w:rPr>
+      </w:pPr>
+      <w:r>
+        <w:rPr>
+          <w:rFonts w:ascii="Arial" w:hAnsi="Arial" w:cs="Arial"/>
           <w:sz w:val="28"/>
           <w:szCs w:val="28"/>
         </w:rPr>
-      </w:pPr>
-      <w:r>
-        <w:rPr>
-          <w:rFonts w:ascii="Arial" w:hAnsi="Arial" w:cs="Arial"/>
-          <w:sz w:val="28"/>
-          <w:szCs w:val="28"/>
-        </w:rPr>
-        <w:t xml:space="preserve">    We pull location/venue data that belong to above categories from foursquare and traffic incidents data from the selected state website. </w:t>
-      </w:r>
-      <w:bookmarkStart w:id="2" w:name="_GoBack"/>
-      <w:r>
-        <w:rPr>
-          <w:rFonts w:ascii="Arial" w:hAnsi="Arial" w:cs="Arial"/>
-          <w:sz w:val="28"/>
-          <w:szCs w:val="28"/>
-        </w:rPr>
-        <w:t xml:space="preserve">In this project, we consider only one state, New York city and its </w:t>
+        <w:lastRenderedPageBreak/>
+        <w:t xml:space="preserve">    </w:t>
+      </w:r>
+      <w:r>
+        <w:rPr>
+          <w:rFonts w:ascii="Arial" w:hAnsi="Arial" w:cs="Arial"/>
+          <w:sz w:val="24"/>
+          <w:szCs w:val="24"/>
+        </w:rPr>
+        <w:t xml:space="preserve">We pull location/venue data that belong to above categories from foursquare and traffic incidents data from the selected state website. In this project, we consider only one state, New York city and its </w:t>
       </w:r>
       <w:proofErr w:type="spellStart"/>
       <w:r>
         <w:rPr>
           <w:rFonts w:ascii="Arial" w:hAnsi="Arial" w:cs="Arial"/>
-          <w:sz w:val="28"/>
-          <w:szCs w:val="28"/>
+          <w:sz w:val="24"/>
+          <w:szCs w:val="24"/>
         </w:rPr>
         <w:t>neighborhoods</w:t>
       </w:r>
@@ -785,35 +767,32 @@
       <w:r>
         <w:rPr>
           <w:rFonts w:ascii="Arial" w:hAnsi="Arial" w:cs="Arial"/>
-          <w:sz w:val="28"/>
-          <w:szCs w:val="28"/>
+          <w:sz w:val="24"/>
+          <w:szCs w:val="24"/>
         </w:rPr>
         <w:t xml:space="preserve">. </w:t>
       </w:r>
-      <w:bookmarkEnd w:id="2"/>
-    </w:p>
-    <w:p>
-      <w:pPr>
-        <w:rPr>
-          <w:rFonts w:ascii="Arial" w:hAnsi="Arial" w:cs="Arial"/>
-          <w:sz w:val="28"/>
-          <w:szCs w:val="28"/>
-        </w:rPr>
-      </w:pPr>
-    </w:p>
-    <w:p>
-      <w:pPr>
-        <w:rPr>
-          <w:rFonts w:ascii="Arial" w:hAnsi="Arial" w:cs="Arial"/>
-          <w:sz w:val="28"/>
-          <w:szCs w:val="28"/>
-        </w:rPr>
-      </w:pPr>
-      <w:r>
-        <w:rPr>
-          <w:rFonts w:ascii="Arial" w:hAnsi="Arial" w:cs="Arial"/>
-          <w:sz w:val="28"/>
-          <w:szCs w:val="28"/>
+    </w:p>
+    <w:p>
+      <w:pPr>
+        <w:rPr>
+          <w:rFonts w:ascii="Arial" w:hAnsi="Arial" w:cs="Arial"/>
+        </w:rPr>
+      </w:pPr>
+    </w:p>
+    <w:p>
+      <w:pPr>
+        <w:rPr>
+          <w:rFonts w:ascii="Arial" w:hAnsi="Arial" w:cs="Arial"/>
+          <w:sz w:val="24"/>
+          <w:szCs w:val="24"/>
+        </w:rPr>
+      </w:pPr>
+      <w:r>
+        <w:rPr>
+          <w:rFonts w:ascii="Arial" w:hAnsi="Arial" w:cs="Arial"/>
+          <w:sz w:val="24"/>
+          <w:szCs w:val="24"/>
         </w:rPr>
         <w:t xml:space="preserve">I obtain Incident/crash data from </w:t>
       </w:r>
@@ -822,8 +801,8 @@
           <w:rPr>
             <w:rStyle w:val="Hyperlink"/>
             <w:rFonts w:ascii="Arial" w:hAnsi="Arial" w:cs="Arial"/>
-            <w:sz w:val="28"/>
-            <w:szCs w:val="28"/>
+            <w:sz w:val="24"/>
+            <w:szCs w:val="24"/>
           </w:rPr>
           <w:t>New York Motor Vehicle Collisions – Crashes dataset</w:t>
         </w:r>
@@ -831,8 +810,8 @@
       <w:r>
         <w:rPr>
           <w:rFonts w:ascii="Arial" w:hAnsi="Arial" w:cs="Arial"/>
-          <w:sz w:val="28"/>
-          <w:szCs w:val="28"/>
+          <w:sz w:val="24"/>
+          <w:szCs w:val="24"/>
         </w:rPr>
         <w:t>. The dataset contains a vast number of features like latitude, longitude, number of persons injured/killed, number of pedestrians/cyclists injured, contributing factor vehicle 1 and more. But we just count the accidents per location or borough and append it to the dataset.</w:t>
       </w:r>
@@ -841,15 +820,15 @@
       <w:pPr>
         <w:rPr>
           <w:rFonts w:ascii="Arial" w:hAnsi="Arial" w:cs="Arial"/>
-          <w:sz w:val="28"/>
-          <w:szCs w:val="28"/>
-        </w:rPr>
-      </w:pPr>
-      <w:r>
-        <w:rPr>
-          <w:rFonts w:ascii="Arial" w:hAnsi="Arial" w:cs="Arial"/>
-          <w:sz w:val="28"/>
-          <w:szCs w:val="28"/>
+          <w:sz w:val="24"/>
+          <w:szCs w:val="24"/>
+        </w:rPr>
+      </w:pPr>
+      <w:r>
+        <w:rPr>
+          <w:rFonts w:ascii="Arial" w:hAnsi="Arial" w:cs="Arial"/>
+          <w:sz w:val="24"/>
+          <w:szCs w:val="24"/>
         </w:rPr>
         <w:t xml:space="preserve">Regarding the venue data, it is same as what we saw in our previous exercise (Week 3). I will extract locations like universities, tech </w:t>
       </w:r>
@@ -857,8 +836,8 @@
       <w:r>
         <w:rPr>
           <w:rFonts w:ascii="Arial" w:hAnsi="Arial" w:cs="Arial"/>
-          <w:sz w:val="28"/>
-          <w:szCs w:val="28"/>
+          <w:sz w:val="24"/>
+          <w:szCs w:val="24"/>
         </w:rPr>
         <w:t>startups</w:t>
       </w:r>
@@ -866,16 +845,16 @@
       <w:r>
         <w:rPr>
           <w:rFonts w:ascii="Arial" w:hAnsi="Arial" w:cs="Arial"/>
-          <w:sz w:val="28"/>
-          <w:szCs w:val="28"/>
+          <w:sz w:val="24"/>
+          <w:szCs w:val="24"/>
         </w:rPr>
         <w:t>/corporate companies</w:t>
       </w:r>
       <w:r>
         <w:rPr>
           <w:rFonts w:ascii="Arial" w:hAnsi="Arial" w:cs="Arial"/>
-          <w:sz w:val="28"/>
-          <w:szCs w:val="28"/>
+          <w:sz w:val="24"/>
+          <w:szCs w:val="24"/>
         </w:rPr>
         <w:t xml:space="preserve">, restaurants/pubs, medical </w:t>
       </w:r>
@@ -883,8 +862,8 @@
       <w:r>
         <w:rPr>
           <w:rFonts w:ascii="Arial" w:hAnsi="Arial" w:cs="Arial"/>
-          <w:sz w:val="28"/>
-          <w:szCs w:val="28"/>
+          <w:sz w:val="24"/>
+          <w:szCs w:val="24"/>
         </w:rPr>
         <w:t>centers</w:t>
       </w:r>
@@ -892,25 +871,41 @@
       <w:r>
         <w:rPr>
           <w:rFonts w:ascii="Arial" w:hAnsi="Arial" w:cs="Arial"/>
-          <w:sz w:val="28"/>
-          <w:szCs w:val="28"/>
-        </w:rPr>
-        <w:t>, events, etc. And, combine with the crash data.</w:t>
-      </w:r>
-    </w:p>
-    <w:p>
-      <w:pPr>
-        <w:rPr>
-          <w:rFonts w:ascii="Arial" w:hAnsi="Arial" w:cs="Arial"/>
-          <w:sz w:val="28"/>
-          <w:szCs w:val="28"/>
-        </w:rPr>
-      </w:pPr>
-      <w:r>
-        <w:rPr>
-          <w:rFonts w:ascii="Arial" w:hAnsi="Arial" w:cs="Arial"/>
-          <w:sz w:val="28"/>
-          <w:szCs w:val="28"/>
+          <w:sz w:val="24"/>
+          <w:szCs w:val="24"/>
+        </w:rPr>
+        <w:t>, events, etc</w:t>
+      </w:r>
+      <w:r>
+        <w:rPr>
+          <w:rFonts w:ascii="Arial" w:hAnsi="Arial" w:cs="Arial"/>
+          <w:sz w:val="24"/>
+          <w:szCs w:val="24"/>
+        </w:rPr>
+        <w:t>, around Queens, NYC</w:t>
+      </w:r>
+      <w:r>
+        <w:rPr>
+          <w:rFonts w:ascii="Arial" w:hAnsi="Arial" w:cs="Arial"/>
+          <w:sz w:val="24"/>
+          <w:szCs w:val="24"/>
+        </w:rPr>
+        <w:t>. And, combine with the crash data.</w:t>
+      </w:r>
+    </w:p>
+    <w:p>
+      <w:pPr>
+        <w:rPr>
+          <w:rFonts w:ascii="Arial" w:hAnsi="Arial" w:cs="Arial"/>
+          <w:sz w:val="24"/>
+          <w:szCs w:val="24"/>
+        </w:rPr>
+      </w:pPr>
+      <w:r>
+        <w:rPr>
+          <w:rFonts w:ascii="Arial" w:hAnsi="Arial" w:cs="Arial"/>
+          <w:sz w:val="24"/>
+          <w:szCs w:val="24"/>
         </w:rPr>
         <w:t xml:space="preserve">For example, we extract venues using foursquare API: </w:t>
       </w:r>
@@ -921,8 +916,8 @@
             <w:rFonts w:ascii="Arial" w:hAnsi="Arial" w:cs="Arial"/>
             <w:b/>
             <w:bCs/>
-            <w:sz w:val="28"/>
-            <w:szCs w:val="28"/>
+            <w:sz w:val="24"/>
+            <w:szCs w:val="24"/>
           </w:rPr>
           <w:t>https://api.foursquare.com/v2/venues/explore</w:t>
         </w:r>
@@ -932,16 +927,16 @@
           <w:rFonts w:ascii="Arial" w:hAnsi="Arial" w:cs="Arial"/>
           <w:b/>
           <w:bCs/>
-          <w:sz w:val="28"/>
-          <w:szCs w:val="28"/>
+          <w:sz w:val="24"/>
+          <w:szCs w:val="24"/>
         </w:rPr>
         <w:t xml:space="preserve">. </w:t>
       </w:r>
       <w:r>
         <w:rPr>
           <w:rFonts w:ascii="Arial" w:hAnsi="Arial" w:cs="Arial"/>
-          <w:sz w:val="28"/>
-          <w:szCs w:val="28"/>
+          <w:sz w:val="24"/>
+          <w:szCs w:val="24"/>
         </w:rPr>
         <w:t xml:space="preserve"> We get the data, normalize, find the frequency and append to the dataset. </w:t>
       </w:r>
@@ -950,24 +945,18 @@
       <w:pPr>
         <w:rPr>
           <w:rFonts w:ascii="Arial" w:hAnsi="Arial" w:cs="Arial"/>
-          <w:sz w:val="28"/>
-          <w:szCs w:val="28"/>
-        </w:rPr>
-      </w:pPr>
-    </w:p>
-    <w:p>
-      <w:pPr>
-        <w:rPr>
-          <w:rFonts w:ascii="Arial" w:hAnsi="Arial" w:cs="Arial"/>
-          <w:sz w:val="28"/>
-          <w:szCs w:val="28"/>
-        </w:rPr>
-      </w:pPr>
-      <w:r>
-        <w:rPr>
-          <w:rFonts w:ascii="Arial" w:hAnsi="Arial" w:cs="Arial"/>
-          <w:sz w:val="28"/>
-          <w:szCs w:val="28"/>
+        </w:rPr>
+      </w:pPr>
+    </w:p>
+    <w:p>
+      <w:pPr>
+        <w:rPr>
+          <w:rFonts w:ascii="Arial" w:hAnsi="Arial" w:cs="Arial"/>
+        </w:rPr>
+      </w:pPr>
+      <w:r>
+        <w:rPr>
+          <w:rFonts w:ascii="Arial" w:hAnsi="Arial" w:cs="Arial"/>
         </w:rPr>
         <w:t>Below is the example of the resultant data.</w:t>
       </w:r>
@@ -1038,15 +1027,15 @@
       <w:pPr>
         <w:rPr>
           <w:rFonts w:ascii="Arial" w:hAnsi="Arial" w:cs="Arial"/>
-          <w:sz w:val="28"/>
-          <w:szCs w:val="28"/>
-        </w:rPr>
-      </w:pPr>
-      <w:r>
-        <w:rPr>
-          <w:rFonts w:ascii="Arial" w:hAnsi="Arial" w:cs="Arial"/>
-          <w:sz w:val="28"/>
-          <w:szCs w:val="28"/>
+          <w:sz w:val="24"/>
+          <w:szCs w:val="24"/>
+        </w:rPr>
+      </w:pPr>
+      <w:r>
+        <w:rPr>
+          <w:rFonts w:ascii="Arial" w:hAnsi="Arial" w:cs="Arial"/>
+          <w:sz w:val="24"/>
+          <w:szCs w:val="24"/>
         </w:rPr>
         <w:t>Also, this is a sample dataset for now. Dataset features can get modified as the project gets progressed.</w:t>
       </w:r>
@@ -1054,8 +1043,1584 @@
     <w:p/>
     <w:p/>
     <w:p/>
+    <w:p>
+      <w:pPr>
+        <w:pStyle w:val="ListParagraph"/>
+        <w:numPr>
+          <w:ilvl w:val="0"/>
+          <w:numId w:val="1"/>
+        </w:numPr>
+        <w:spacing w:before="120"/>
+        <w:outlineLvl w:val="0"/>
+        <w:rPr>
+          <w:rFonts w:ascii="Arial" w:hAnsi="Arial" w:cs="Arial"/>
+          <w:b/>
+          <w:sz w:val="32"/>
+          <w:szCs w:val="32"/>
+        </w:rPr>
+      </w:pPr>
+      <w:r>
+        <w:rPr>
+          <w:rFonts w:ascii="Arial" w:hAnsi="Arial" w:cs="Arial"/>
+          <w:b/>
+          <w:sz w:val="32"/>
+          <w:szCs w:val="32"/>
+        </w:rPr>
+        <w:t>Methodology</w:t>
+      </w:r>
+      <w:r>
+        <w:rPr>
+          <w:rFonts w:ascii="Arial" w:hAnsi="Arial" w:cs="Arial"/>
+          <w:b/>
+          <w:sz w:val="32"/>
+          <w:szCs w:val="32"/>
+        </w:rPr>
+        <w:t>:</w:t>
+      </w:r>
+    </w:p>
+    <w:p>
+      <w:pPr>
+        <w:spacing w:before="120"/>
+        <w:outlineLvl w:val="0"/>
+        <w:rPr>
+          <w:rFonts w:ascii="Arial" w:hAnsi="Arial" w:cs="Arial"/>
+          <w:bCs/>
+          <w:sz w:val="24"/>
+          <w:szCs w:val="24"/>
+        </w:rPr>
+      </w:pPr>
+      <w:r>
+        <w:rPr>
+          <w:rFonts w:ascii="Arial" w:hAnsi="Arial" w:cs="Arial"/>
+          <w:bCs/>
+          <w:sz w:val="24"/>
+          <w:szCs w:val="24"/>
+        </w:rPr>
+        <w:t xml:space="preserve">After integrating the data (including accidents), that is data preparation, we must understand the data. </w:t>
+      </w:r>
+    </w:p>
+    <w:p>
+      <w:pPr>
+        <w:spacing w:before="120"/>
+        <w:outlineLvl w:val="0"/>
+        <w:rPr>
+          <w:rFonts w:ascii="Arial" w:hAnsi="Arial" w:cs="Arial"/>
+          <w:bCs/>
+          <w:sz w:val="32"/>
+          <w:szCs w:val="32"/>
+        </w:rPr>
+      </w:pPr>
+    </w:p>
+    <w:p>
+      <w:pPr>
+        <w:spacing w:before="120"/>
+        <w:outlineLvl w:val="0"/>
+        <w:rPr>
+          <w:rFonts w:ascii="Arial" w:hAnsi="Arial" w:cs="Arial"/>
+          <w:bCs/>
+          <w:sz w:val="32"/>
+          <w:szCs w:val="32"/>
+        </w:rPr>
+      </w:pPr>
+      <w:r>
+        <w:rPr>
+          <w:noProof/>
+        </w:rPr>
+        <w:lastRenderedPageBreak/>
+        <w:drawing>
+          <wp:inline distT="0" distB="0" distL="0" distR="0" wp14:anchorId="7BE992AF" wp14:editId="5EE16BDD">
+            <wp:extent cx="3566160" cy="2240280"/>
+            <wp:effectExtent l="0" t="0" r="0" b="7620"/>
+            <wp:docPr id="2" name="Picture 2"/>
+            <wp:cNvGraphicFramePr>
+              <a:graphicFrameLocks xmlns:a="http://schemas.openxmlformats.org/drawingml/2006/main" noChangeAspect="1"/>
+            </wp:cNvGraphicFramePr>
+            <a:graphic xmlns:a="http://schemas.openxmlformats.org/drawingml/2006/main">
+              <a:graphicData uri="http://schemas.openxmlformats.org/drawingml/2006/picture">
+                <pic:pic xmlns:pic="http://schemas.openxmlformats.org/drawingml/2006/picture">
+                  <pic:nvPicPr>
+                    <pic:cNvPr id="0" name="Picture 1"/>
+                    <pic:cNvPicPr>
+                      <a:picLocks noChangeAspect="1" noChangeArrowheads="1"/>
+                    </pic:cNvPicPr>
+                  </pic:nvPicPr>
+                  <pic:blipFill>
+                    <a:blip r:embed="rId8">
+                      <a:extLst>
+                        <a:ext uri="{28A0092B-C50C-407E-A947-70E740481C1C}">
+                          <a14:useLocalDpi xmlns:a14="http://schemas.microsoft.com/office/drawing/2010/main" val="0"/>
+                        </a:ext>
+                      </a:extLst>
+                    </a:blip>
+                    <a:srcRect/>
+                    <a:stretch>
+                      <a:fillRect/>
+                    </a:stretch>
+                  </pic:blipFill>
+                  <pic:spPr bwMode="auto">
+                    <a:xfrm>
+                      <a:off x="0" y="0"/>
+                      <a:ext cx="3566160" cy="2240280"/>
+                    </a:xfrm>
+                    <a:prstGeom prst="rect">
+                      <a:avLst/>
+                    </a:prstGeom>
+                    <a:noFill/>
+                    <a:ln>
+                      <a:noFill/>
+                    </a:ln>
+                  </pic:spPr>
+                </pic:pic>
+              </a:graphicData>
+            </a:graphic>
+          </wp:inline>
+        </w:drawing>
+      </w:r>
+    </w:p>
+    <w:p>
+      <w:pPr>
+        <w:spacing w:before="120"/>
+        <w:outlineLvl w:val="0"/>
+        <w:rPr>
+          <w:rFonts w:ascii="Arial" w:hAnsi="Arial" w:cs="Arial"/>
+          <w:bCs/>
+          <w:sz w:val="32"/>
+          <w:szCs w:val="32"/>
+        </w:rPr>
+      </w:pPr>
+      <w:r>
+        <w:rPr>
+          <w:rFonts w:ascii="Arial" w:hAnsi="Arial" w:cs="Arial"/>
+          <w:bCs/>
+          <w:sz w:val="32"/>
+          <w:szCs w:val="32"/>
+        </w:rPr>
+        <w:t xml:space="preserve">       Venue distribution</w:t>
+      </w:r>
+    </w:p>
+    <w:p>
+      <w:pPr>
+        <w:spacing w:before="120"/>
+        <w:outlineLvl w:val="0"/>
+        <w:rPr>
+          <w:rFonts w:ascii="Arial" w:hAnsi="Arial" w:cs="Arial"/>
+          <w:bCs/>
+          <w:sz w:val="32"/>
+          <w:szCs w:val="32"/>
+        </w:rPr>
+      </w:pPr>
+    </w:p>
+    <w:p>
+      <w:pPr>
+        <w:spacing w:before="120"/>
+        <w:outlineLvl w:val="0"/>
+        <w:rPr>
+          <w:rFonts w:ascii="Arial" w:hAnsi="Arial" w:cs="Arial"/>
+          <w:bCs/>
+          <w:sz w:val="32"/>
+          <w:szCs w:val="32"/>
+        </w:rPr>
+      </w:pPr>
+    </w:p>
+    <w:p>
+      <w:pPr>
+        <w:spacing w:before="120"/>
+        <w:outlineLvl w:val="0"/>
+        <w:rPr>
+          <w:rFonts w:ascii="Arial" w:hAnsi="Arial" w:cs="Arial"/>
+          <w:bCs/>
+          <w:sz w:val="32"/>
+          <w:szCs w:val="32"/>
+        </w:rPr>
+      </w:pPr>
+      <w:r>
+        <w:rPr>
+          <w:noProof/>
+        </w:rPr>
+        <w:drawing>
+          <wp:inline distT="0" distB="0" distL="0" distR="0" wp14:anchorId="2FC18418" wp14:editId="43A7A13E">
+            <wp:extent cx="3749040" cy="2476500"/>
+            <wp:effectExtent l="0" t="0" r="3810" b="0"/>
+            <wp:docPr id="3" name="Picture 3"/>
+            <wp:cNvGraphicFramePr>
+              <a:graphicFrameLocks xmlns:a="http://schemas.openxmlformats.org/drawingml/2006/main" noChangeAspect="1"/>
+            </wp:cNvGraphicFramePr>
+            <a:graphic xmlns:a="http://schemas.openxmlformats.org/drawingml/2006/main">
+              <a:graphicData uri="http://schemas.openxmlformats.org/drawingml/2006/picture">
+                <pic:pic xmlns:pic="http://schemas.openxmlformats.org/drawingml/2006/picture">
+                  <pic:nvPicPr>
+                    <pic:cNvPr id="0" name="Picture 3"/>
+                    <pic:cNvPicPr>
+                      <a:picLocks noChangeAspect="1" noChangeArrowheads="1"/>
+                    </pic:cNvPicPr>
+                  </pic:nvPicPr>
+                  <pic:blipFill>
+                    <a:blip r:embed="rId9">
+                      <a:extLst>
+                        <a:ext uri="{28A0092B-C50C-407E-A947-70E740481C1C}">
+                          <a14:useLocalDpi xmlns:a14="http://schemas.microsoft.com/office/drawing/2010/main" val="0"/>
+                        </a:ext>
+                      </a:extLst>
+                    </a:blip>
+                    <a:srcRect/>
+                    <a:stretch>
+                      <a:fillRect/>
+                    </a:stretch>
+                  </pic:blipFill>
+                  <pic:spPr bwMode="auto">
+                    <a:xfrm>
+                      <a:off x="0" y="0"/>
+                      <a:ext cx="3749040" cy="2476500"/>
+                    </a:xfrm>
+                    <a:prstGeom prst="rect">
+                      <a:avLst/>
+                    </a:prstGeom>
+                    <a:noFill/>
+                    <a:ln>
+                      <a:noFill/>
+                    </a:ln>
+                  </pic:spPr>
+                </pic:pic>
+              </a:graphicData>
+            </a:graphic>
+          </wp:inline>
+        </w:drawing>
+      </w:r>
+    </w:p>
+    <w:p>
+      <w:pPr>
+        <w:spacing w:before="120"/>
+        <w:outlineLvl w:val="0"/>
+        <w:rPr>
+          <w:rFonts w:ascii="Arial" w:hAnsi="Arial" w:cs="Arial"/>
+          <w:bCs/>
+          <w:sz w:val="32"/>
+          <w:szCs w:val="32"/>
+        </w:rPr>
+      </w:pPr>
+    </w:p>
+    <w:p>
+      <w:pPr>
+        <w:spacing w:before="120"/>
+        <w:outlineLvl w:val="0"/>
+        <w:rPr>
+          <w:rFonts w:ascii="Arial" w:hAnsi="Arial" w:cs="Arial"/>
+          <w:bCs/>
+        </w:rPr>
+      </w:pPr>
+      <w:r>
+        <w:rPr>
+          <w:rFonts w:ascii="Arial" w:hAnsi="Arial" w:cs="Arial"/>
+          <w:bCs/>
+        </w:rPr>
+        <w:t>Accident count</w:t>
+      </w:r>
+    </w:p>
+    <w:p>
+      <w:pPr>
+        <w:spacing w:before="120"/>
+        <w:outlineLvl w:val="0"/>
+        <w:rPr>
+          <w:rFonts w:ascii="Arial" w:hAnsi="Arial" w:cs="Arial"/>
+          <w:bCs/>
+        </w:rPr>
+      </w:pPr>
+    </w:p>
+    <w:p>
+      <w:pPr>
+        <w:spacing w:before="120"/>
+        <w:outlineLvl w:val="0"/>
+        <w:rPr>
+          <w:rFonts w:ascii="Arial" w:hAnsi="Arial" w:cs="Arial"/>
+          <w:bCs/>
+        </w:rPr>
+      </w:pPr>
+    </w:p>
+    <w:p>
+      <w:pPr>
+        <w:spacing w:before="120"/>
+        <w:outlineLvl w:val="0"/>
+        <w:rPr>
+          <w:rFonts w:ascii="Arial" w:hAnsi="Arial" w:cs="Arial"/>
+          <w:bCs/>
+        </w:rPr>
+      </w:pPr>
+      <w:r>
+        <w:rPr>
+          <w:rFonts w:ascii="Arial" w:hAnsi="Arial" w:cs="Arial"/>
+          <w:bCs/>
+        </w:rPr>
+        <w:t>Venue distribution plots the following venue facilities data</w:t>
+      </w:r>
+    </w:p>
+    <w:p>
+      <w:pPr>
+        <w:spacing w:before="120"/>
+        <w:outlineLvl w:val="0"/>
+        <w:rPr>
+          <w:rFonts w:ascii="Arial" w:hAnsi="Arial" w:cs="Arial"/>
+          <w:bCs/>
+          <w:sz w:val="32"/>
+          <w:szCs w:val="32"/>
+        </w:rPr>
+      </w:pPr>
+      <w:r>
+        <w:rPr>
+          <w:noProof/>
+        </w:rPr>
+        <w:lastRenderedPageBreak/>
+        <w:drawing>
+          <wp:inline distT="0" distB="0" distL="0" distR="0" wp14:anchorId="14BD69EA" wp14:editId="4B6F3F5A">
+            <wp:extent cx="3627120" cy="2788920"/>
+            <wp:effectExtent l="0" t="0" r="0" b="0"/>
+            <wp:docPr id="4" name="Picture 4"/>
+            <wp:cNvGraphicFramePr>
+              <a:graphicFrameLocks xmlns:a="http://schemas.openxmlformats.org/drawingml/2006/main" noChangeAspect="1"/>
+            </wp:cNvGraphicFramePr>
+            <a:graphic xmlns:a="http://schemas.openxmlformats.org/drawingml/2006/main">
+              <a:graphicData uri="http://schemas.openxmlformats.org/drawingml/2006/picture">
+                <pic:pic xmlns:pic="http://schemas.openxmlformats.org/drawingml/2006/picture">
+                  <pic:nvPicPr>
+                    <pic:cNvPr id="0" name="Picture 5"/>
+                    <pic:cNvPicPr>
+                      <a:picLocks noChangeAspect="1" noChangeArrowheads="1"/>
+                    </pic:cNvPicPr>
+                  </pic:nvPicPr>
+                  <pic:blipFill>
+                    <a:blip r:embed="rId10">
+                      <a:extLst>
+                        <a:ext uri="{28A0092B-C50C-407E-A947-70E740481C1C}">
+                          <a14:useLocalDpi xmlns:a14="http://schemas.microsoft.com/office/drawing/2010/main" val="0"/>
+                        </a:ext>
+                      </a:extLst>
+                    </a:blip>
+                    <a:srcRect/>
+                    <a:stretch>
+                      <a:fillRect/>
+                    </a:stretch>
+                  </pic:blipFill>
+                  <pic:spPr bwMode="auto">
+                    <a:xfrm>
+                      <a:off x="0" y="0"/>
+                      <a:ext cx="3627120" cy="2788920"/>
+                    </a:xfrm>
+                    <a:prstGeom prst="rect">
+                      <a:avLst/>
+                    </a:prstGeom>
+                    <a:noFill/>
+                    <a:ln>
+                      <a:noFill/>
+                    </a:ln>
+                  </pic:spPr>
+                </pic:pic>
+              </a:graphicData>
+            </a:graphic>
+          </wp:inline>
+        </w:drawing>
+      </w:r>
+    </w:p>
+    <w:p>
+      <w:pPr>
+        <w:spacing w:before="120"/>
+        <w:outlineLvl w:val="0"/>
+        <w:rPr>
+          <w:rFonts w:ascii="Arial" w:hAnsi="Arial" w:cs="Arial"/>
+          <w:bCs/>
+          <w:sz w:val="32"/>
+          <w:szCs w:val="32"/>
+        </w:rPr>
+      </w:pPr>
+    </w:p>
+    <w:p>
+      <w:pPr>
+        <w:spacing w:before="120"/>
+        <w:outlineLvl w:val="0"/>
+        <w:rPr>
+          <w:rFonts w:ascii="Arial" w:hAnsi="Arial" w:cs="Arial"/>
+          <w:bCs/>
+          <w:sz w:val="24"/>
+          <w:szCs w:val="24"/>
+        </w:rPr>
+      </w:pPr>
+      <w:r>
+        <w:rPr>
+          <w:rFonts w:ascii="Arial" w:hAnsi="Arial" w:cs="Arial"/>
+          <w:bCs/>
+          <w:sz w:val="24"/>
+          <w:szCs w:val="24"/>
+        </w:rPr>
+        <w:t>The final data are formed by combining accident count, neighbourhood data and the facilities data. Zip is obtained using google maps</w:t>
+      </w:r>
+    </w:p>
+    <w:p>
+      <w:pPr>
+        <w:spacing w:before="120"/>
+        <w:outlineLvl w:val="0"/>
+        <w:rPr>
+          <w:rFonts w:ascii="Arial" w:hAnsi="Arial" w:cs="Arial"/>
+          <w:bCs/>
+          <w:sz w:val="32"/>
+          <w:szCs w:val="32"/>
+        </w:rPr>
+      </w:pPr>
+    </w:p>
+    <w:p>
+      <w:pPr>
+        <w:spacing w:before="120"/>
+        <w:outlineLvl w:val="0"/>
+        <w:rPr>
+          <w:rFonts w:ascii="Arial" w:hAnsi="Arial" w:cs="Arial"/>
+          <w:bCs/>
+          <w:sz w:val="32"/>
+          <w:szCs w:val="32"/>
+        </w:rPr>
+      </w:pPr>
+      <w:bookmarkStart w:id="2" w:name="_GoBack"/>
+      <w:r>
+        <w:rPr>
+          <w:noProof/>
+        </w:rPr>
+        <w:drawing>
+          <wp:inline distT="0" distB="0" distL="0" distR="0" wp14:anchorId="0EA09AC1" wp14:editId="7AE3E854">
+            <wp:extent cx="5731510" cy="1443990"/>
+            <wp:effectExtent l="0" t="0" r="2540" b="3810"/>
+            <wp:docPr id="5" name="Picture 5"/>
+            <wp:cNvGraphicFramePr>
+              <a:graphicFrameLocks xmlns:a="http://schemas.openxmlformats.org/drawingml/2006/main" noChangeAspect="1"/>
+            </wp:cNvGraphicFramePr>
+            <a:graphic xmlns:a="http://schemas.openxmlformats.org/drawingml/2006/main">
+              <a:graphicData uri="http://schemas.openxmlformats.org/drawingml/2006/picture">
+                <pic:pic xmlns:pic="http://schemas.openxmlformats.org/drawingml/2006/picture">
+                  <pic:nvPicPr>
+                    <pic:cNvPr id="0" name="Picture 7"/>
+                    <pic:cNvPicPr>
+                      <a:picLocks noChangeAspect="1" noChangeArrowheads="1"/>
+                    </pic:cNvPicPr>
+                  </pic:nvPicPr>
+                  <pic:blipFill>
+                    <a:blip r:embed="rId11">
+                      <a:extLst>
+                        <a:ext uri="{28A0092B-C50C-407E-A947-70E740481C1C}">
+                          <a14:useLocalDpi xmlns:a14="http://schemas.microsoft.com/office/drawing/2010/main" val="0"/>
+                        </a:ext>
+                      </a:extLst>
+                    </a:blip>
+                    <a:srcRect/>
+                    <a:stretch>
+                      <a:fillRect/>
+                    </a:stretch>
+                  </pic:blipFill>
+                  <pic:spPr bwMode="auto">
+                    <a:xfrm>
+                      <a:off x="0" y="0"/>
+                      <a:ext cx="5731510" cy="1443990"/>
+                    </a:xfrm>
+                    <a:prstGeom prst="rect">
+                      <a:avLst/>
+                    </a:prstGeom>
+                    <a:noFill/>
+                    <a:ln>
+                      <a:noFill/>
+                    </a:ln>
+                  </pic:spPr>
+                </pic:pic>
+              </a:graphicData>
+            </a:graphic>
+          </wp:inline>
+        </w:drawing>
+      </w:r>
+      <w:bookmarkEnd w:id="2"/>
+    </w:p>
+    <w:p/>
+    <w:p>
+      <w:pPr>
+        <w:rPr>
+          <w:b/>
+          <w:bCs/>
+        </w:rPr>
+      </w:pPr>
+      <w:r>
+        <w:rPr>
+          <w:b/>
+          <w:bCs/>
+        </w:rPr>
+        <w:t>K means clustering</w:t>
+      </w:r>
+    </w:p>
+    <w:p>
+      <w:pPr>
+        <w:rPr>
+          <w:sz w:val="24"/>
+          <w:szCs w:val="24"/>
+        </w:rPr>
+      </w:pPr>
+      <w:r>
+        <w:rPr>
+          <w:sz w:val="24"/>
+          <w:szCs w:val="24"/>
+        </w:rPr>
+        <w:t>Using K means clustering, we cluster the following queen’s data to find areas with both facilities and accident-less</w:t>
+      </w:r>
+      <w:r>
+        <w:rPr>
+          <w:sz w:val="24"/>
+          <w:szCs w:val="24"/>
+        </w:rPr>
+        <w:t xml:space="preserve"> prone areas.</w:t>
+      </w:r>
+    </w:p>
+    <w:p>
+      <w:pPr>
+        <w:rPr>
+          <w:sz w:val="24"/>
+          <w:szCs w:val="24"/>
+        </w:rPr>
+      </w:pPr>
+    </w:p>
+    <w:p>
+      <w:pPr>
+        <w:rPr>
+          <w:sz w:val="24"/>
+          <w:szCs w:val="24"/>
+        </w:rPr>
+      </w:pPr>
+      <w:r>
+        <w:rPr>
+          <w:sz w:val="24"/>
+          <w:szCs w:val="24"/>
+        </w:rPr>
+        <w:t>We perform clustering because we don’t have labels for the process that we do. And, this is a segmentation procedure. K means calculates all the possibilities and positions the centroids accordingly.</w:t>
+      </w:r>
+    </w:p>
+    <w:p>
+      <w:pPr>
+        <w:rPr>
+          <w:sz w:val="24"/>
+          <w:szCs w:val="24"/>
+        </w:rPr>
+      </w:pPr>
+    </w:p>
+    <w:p>
+      <w:pPr>
+        <w:rPr>
+          <w:sz w:val="24"/>
+          <w:szCs w:val="24"/>
+        </w:rPr>
+      </w:pPr>
+      <w:r>
+        <w:rPr>
+          <w:sz w:val="24"/>
+          <w:szCs w:val="24"/>
+        </w:rPr>
+        <w:t xml:space="preserve">For clustering, we index data frame from </w:t>
+      </w:r>
+      <w:proofErr w:type="spellStart"/>
+      <w:r>
+        <w:rPr>
+          <w:sz w:val="24"/>
+          <w:szCs w:val="24"/>
+        </w:rPr>
+        <w:t>accident_count</w:t>
+      </w:r>
+      <w:proofErr w:type="spellEnd"/>
+      <w:r>
+        <w:rPr>
+          <w:sz w:val="24"/>
+          <w:szCs w:val="24"/>
+        </w:rPr>
+        <w:t xml:space="preserve"> to office column and perform.</w:t>
+      </w:r>
+    </w:p>
+    <w:p>
+      <w:pPr>
+        <w:rPr>
+          <w:sz w:val="24"/>
+          <w:szCs w:val="24"/>
+        </w:rPr>
+      </w:pPr>
+      <w:r>
+        <w:rPr>
+          <w:sz w:val="24"/>
+          <w:szCs w:val="24"/>
+        </w:rPr>
+        <w:t>To find an optimal value of k, we use elbow method</w:t>
+      </w:r>
+    </w:p>
+    <w:p>
+      <w:r>
+        <w:rPr>
+          <w:noProof/>
+        </w:rPr>
+        <w:lastRenderedPageBreak/>
+        <w:drawing>
+          <wp:inline distT="0" distB="0" distL="0" distR="0" wp14:anchorId="5A7212F4" wp14:editId="49F27914">
+            <wp:extent cx="4046220" cy="2560320"/>
+            <wp:effectExtent l="0" t="0" r="0" b="0"/>
+            <wp:docPr id="6" name="Picture 6"/>
+            <wp:cNvGraphicFramePr>
+              <a:graphicFrameLocks xmlns:a="http://schemas.openxmlformats.org/drawingml/2006/main" noChangeAspect="1"/>
+            </wp:cNvGraphicFramePr>
+            <a:graphic xmlns:a="http://schemas.openxmlformats.org/drawingml/2006/main">
+              <a:graphicData uri="http://schemas.openxmlformats.org/drawingml/2006/picture">
+                <pic:pic xmlns:pic="http://schemas.openxmlformats.org/drawingml/2006/picture">
+                  <pic:nvPicPr>
+                    <pic:cNvPr id="0" name="Picture 9"/>
+                    <pic:cNvPicPr>
+                      <a:picLocks noChangeAspect="1" noChangeArrowheads="1"/>
+                    </pic:cNvPicPr>
+                  </pic:nvPicPr>
+                  <pic:blipFill>
+                    <a:blip r:embed="rId12">
+                      <a:extLst>
+                        <a:ext uri="{28A0092B-C50C-407E-A947-70E740481C1C}">
+                          <a14:useLocalDpi xmlns:a14="http://schemas.microsoft.com/office/drawing/2010/main" val="0"/>
+                        </a:ext>
+                      </a:extLst>
+                    </a:blip>
+                    <a:srcRect/>
+                    <a:stretch>
+                      <a:fillRect/>
+                    </a:stretch>
+                  </pic:blipFill>
+                  <pic:spPr bwMode="auto">
+                    <a:xfrm>
+                      <a:off x="0" y="0"/>
+                      <a:ext cx="4046220" cy="2560320"/>
+                    </a:xfrm>
+                    <a:prstGeom prst="rect">
+                      <a:avLst/>
+                    </a:prstGeom>
+                    <a:noFill/>
+                    <a:ln>
+                      <a:noFill/>
+                    </a:ln>
+                  </pic:spPr>
+                </pic:pic>
+              </a:graphicData>
+            </a:graphic>
+          </wp:inline>
+        </w:drawing>
+      </w:r>
+    </w:p>
     <w:p/>
     <w:p/>
+    <w:p>
+      <w:pPr>
+        <w:rPr>
+          <w:sz w:val="24"/>
+          <w:szCs w:val="24"/>
+        </w:rPr>
+      </w:pPr>
+      <w:r>
+        <w:rPr>
+          <w:sz w:val="24"/>
+          <w:szCs w:val="24"/>
+        </w:rPr>
+        <w:t>From this graph, we see that optimal number of clusters could be 2.</w:t>
+      </w:r>
+    </w:p>
+    <w:p/>
+    <w:p>
+      <w:pPr>
+        <w:pStyle w:val="ListParagraph"/>
+        <w:numPr>
+          <w:ilvl w:val="0"/>
+          <w:numId w:val="1"/>
+        </w:numPr>
+        <w:spacing w:before="120"/>
+        <w:outlineLvl w:val="0"/>
+        <w:rPr>
+          <w:rFonts w:ascii="Arial" w:hAnsi="Arial" w:cs="Arial"/>
+          <w:b/>
+          <w:sz w:val="32"/>
+          <w:szCs w:val="32"/>
+        </w:rPr>
+      </w:pPr>
+      <w:r>
+        <w:rPr>
+          <w:rFonts w:ascii="Arial" w:hAnsi="Arial" w:cs="Arial"/>
+          <w:b/>
+          <w:sz w:val="32"/>
+          <w:szCs w:val="32"/>
+        </w:rPr>
+        <w:t>Results</w:t>
+      </w:r>
+      <w:r>
+        <w:rPr>
+          <w:rFonts w:ascii="Arial" w:hAnsi="Arial" w:cs="Arial"/>
+          <w:b/>
+          <w:sz w:val="32"/>
+          <w:szCs w:val="32"/>
+        </w:rPr>
+        <w:t>:</w:t>
+      </w:r>
+    </w:p>
+    <w:p>
+      <w:pPr>
+        <w:pStyle w:val="ListParagraph"/>
+        <w:spacing w:before="120"/>
+        <w:outlineLvl w:val="0"/>
+        <w:rPr>
+          <w:rFonts w:ascii="Arial" w:hAnsi="Arial" w:cs="Arial"/>
+          <w:b/>
+          <w:sz w:val="32"/>
+          <w:szCs w:val="32"/>
+        </w:rPr>
+      </w:pPr>
+    </w:p>
+    <w:p>
+      <w:pPr>
+        <w:pStyle w:val="ListParagraph"/>
+        <w:spacing w:before="120"/>
+        <w:outlineLvl w:val="0"/>
+        <w:rPr>
+          <w:rFonts w:ascii="Arial" w:hAnsi="Arial" w:cs="Arial"/>
+          <w:bCs/>
+          <w:sz w:val="24"/>
+          <w:szCs w:val="24"/>
+        </w:rPr>
+      </w:pPr>
+      <w:r>
+        <w:rPr>
+          <w:rFonts w:ascii="Arial" w:hAnsi="Arial" w:cs="Arial"/>
+          <w:bCs/>
+          <w:sz w:val="24"/>
+          <w:szCs w:val="24"/>
+        </w:rPr>
+        <w:t xml:space="preserve">K means assigns 0 </w:t>
+      </w:r>
+      <w:r>
+        <w:rPr>
+          <w:rFonts w:ascii="Arial" w:hAnsi="Arial" w:cs="Arial"/>
+          <w:bCs/>
+          <w:sz w:val="24"/>
+          <w:szCs w:val="24"/>
+        </w:rPr>
+        <w:t>cluster label</w:t>
+      </w:r>
+      <w:r>
+        <w:rPr>
+          <w:rFonts w:ascii="Arial" w:hAnsi="Arial" w:cs="Arial"/>
+          <w:bCs/>
+          <w:sz w:val="24"/>
+          <w:szCs w:val="24"/>
+        </w:rPr>
+        <w:t xml:space="preserve"> to less accident-prone areas and 1 to more </w:t>
+      </w:r>
+      <w:r>
+        <w:rPr>
+          <w:rFonts w:ascii="Arial" w:hAnsi="Arial" w:cs="Arial"/>
+          <w:bCs/>
+          <w:sz w:val="24"/>
+          <w:szCs w:val="24"/>
+        </w:rPr>
+        <w:t>accident-prone</w:t>
+      </w:r>
+      <w:r>
+        <w:rPr>
+          <w:rFonts w:ascii="Arial" w:hAnsi="Arial" w:cs="Arial"/>
+          <w:bCs/>
+          <w:sz w:val="24"/>
+          <w:szCs w:val="24"/>
+        </w:rPr>
+        <w:t xml:space="preserve"> areas.</w:t>
+      </w:r>
+    </w:p>
+    <w:p>
+      <w:pPr>
+        <w:pStyle w:val="ListParagraph"/>
+        <w:spacing w:before="120"/>
+        <w:outlineLvl w:val="0"/>
+        <w:rPr>
+          <w:rFonts w:ascii="Arial" w:hAnsi="Arial" w:cs="Arial"/>
+          <w:bCs/>
+          <w:sz w:val="24"/>
+          <w:szCs w:val="24"/>
+        </w:rPr>
+      </w:pPr>
+    </w:p>
+    <w:p>
+      <w:pPr>
+        <w:pStyle w:val="ListParagraph"/>
+        <w:spacing w:before="120"/>
+        <w:outlineLvl w:val="0"/>
+        <w:rPr>
+          <w:rFonts w:ascii="Arial" w:hAnsi="Arial" w:cs="Arial"/>
+          <w:bCs/>
+          <w:sz w:val="24"/>
+          <w:szCs w:val="24"/>
+        </w:rPr>
+      </w:pPr>
+      <w:r>
+        <w:rPr>
+          <w:rFonts w:ascii="Arial" w:hAnsi="Arial" w:cs="Arial"/>
+          <w:bCs/>
+          <w:sz w:val="24"/>
+          <w:szCs w:val="24"/>
+        </w:rPr>
+        <w:t>Here is the accident map plotted for queens, New York city, New York.</w:t>
+      </w:r>
+    </w:p>
+    <w:p>
+      <w:pPr>
+        <w:pStyle w:val="ListParagraph"/>
+        <w:spacing w:before="120"/>
+        <w:outlineLvl w:val="0"/>
+        <w:rPr>
+          <w:rFonts w:ascii="Arial" w:hAnsi="Arial" w:cs="Arial"/>
+          <w:bCs/>
+        </w:rPr>
+      </w:pPr>
+    </w:p>
+    <w:p>
+      <w:pPr>
+        <w:pStyle w:val="ListParagraph"/>
+        <w:spacing w:before="120"/>
+        <w:outlineLvl w:val="0"/>
+        <w:rPr>
+          <w:rFonts w:ascii="Arial" w:hAnsi="Arial" w:cs="Arial"/>
+          <w:bCs/>
+        </w:rPr>
+      </w:pPr>
+      <w:r>
+        <w:rPr>
+          <w:noProof/>
+        </w:rPr>
+        <w:drawing>
+          <wp:inline distT="0" distB="0" distL="0" distR="0" wp14:anchorId="0785764D" wp14:editId="4B161BCB">
+            <wp:extent cx="5731510" cy="3104515"/>
+            <wp:effectExtent l="0" t="0" r="2540" b="635"/>
+            <wp:docPr id="7" name="Picture 7"/>
+            <wp:cNvGraphicFramePr>
+              <a:graphicFrameLocks xmlns:a="http://schemas.openxmlformats.org/drawingml/2006/main" noChangeAspect="1"/>
+            </wp:cNvGraphicFramePr>
+            <a:graphic xmlns:a="http://schemas.openxmlformats.org/drawingml/2006/main">
+              <a:graphicData uri="http://schemas.openxmlformats.org/drawingml/2006/picture">
+                <pic:pic xmlns:pic="http://schemas.openxmlformats.org/drawingml/2006/picture">
+                  <pic:nvPicPr>
+                    <pic:cNvPr id="0" name="Picture 11"/>
+                    <pic:cNvPicPr>
+                      <a:picLocks noChangeAspect="1" noChangeArrowheads="1"/>
+                    </pic:cNvPicPr>
+                  </pic:nvPicPr>
+                  <pic:blipFill>
+                    <a:blip r:embed="rId13">
+                      <a:extLst>
+                        <a:ext uri="{28A0092B-C50C-407E-A947-70E740481C1C}">
+                          <a14:useLocalDpi xmlns:a14="http://schemas.microsoft.com/office/drawing/2010/main" val="0"/>
+                        </a:ext>
+                      </a:extLst>
+                    </a:blip>
+                    <a:srcRect/>
+                    <a:stretch>
+                      <a:fillRect/>
+                    </a:stretch>
+                  </pic:blipFill>
+                  <pic:spPr bwMode="auto">
+                    <a:xfrm>
+                      <a:off x="0" y="0"/>
+                      <a:ext cx="5731510" cy="3104515"/>
+                    </a:xfrm>
+                    <a:prstGeom prst="rect">
+                      <a:avLst/>
+                    </a:prstGeom>
+                    <a:noFill/>
+                    <a:ln>
+                      <a:noFill/>
+                    </a:ln>
+                  </pic:spPr>
+                </pic:pic>
+              </a:graphicData>
+            </a:graphic>
+          </wp:inline>
+        </w:drawing>
+      </w:r>
+    </w:p>
+    <w:p>
+      <w:r>
+        <w:t>Purple belongs to cluster label 1. Read belongs to cluster label 0.</w:t>
+      </w:r>
+    </w:p>
+    <w:p/>
+    <w:p>
+      <w:pPr>
+        <w:pStyle w:val="ListParagraph"/>
+        <w:numPr>
+          <w:ilvl w:val="0"/>
+          <w:numId w:val="1"/>
+        </w:numPr>
+        <w:spacing w:before="120"/>
+        <w:outlineLvl w:val="0"/>
+        <w:rPr>
+          <w:rFonts w:ascii="Arial" w:hAnsi="Arial" w:cs="Arial"/>
+          <w:b/>
+          <w:sz w:val="32"/>
+          <w:szCs w:val="32"/>
+        </w:rPr>
+      </w:pPr>
+      <w:r>
+        <w:rPr>
+          <w:rFonts w:ascii="Arial" w:hAnsi="Arial" w:cs="Arial"/>
+          <w:b/>
+          <w:sz w:val="32"/>
+          <w:szCs w:val="32"/>
+        </w:rPr>
+        <w:t>Discussion</w:t>
+      </w:r>
+    </w:p>
+    <w:p>
+      <w:pPr>
+        <w:pStyle w:val="ListParagraph"/>
+        <w:spacing w:before="120"/>
+        <w:outlineLvl w:val="0"/>
+        <w:rPr>
+          <w:rFonts w:ascii="Arial" w:hAnsi="Arial" w:cs="Arial"/>
+          <w:b/>
+          <w:sz w:val="32"/>
+          <w:szCs w:val="32"/>
+        </w:rPr>
+      </w:pPr>
+    </w:p>
+    <w:p>
+      <w:pPr>
+        <w:pStyle w:val="ListParagraph"/>
+        <w:spacing w:before="120"/>
+        <w:outlineLvl w:val="0"/>
+        <w:rPr>
+          <w:rFonts w:ascii="Arial" w:hAnsi="Arial" w:cs="Arial"/>
+          <w:bCs/>
+          <w:sz w:val="24"/>
+          <w:szCs w:val="24"/>
+        </w:rPr>
+      </w:pPr>
+      <w:r>
+        <w:rPr>
+          <w:rFonts w:ascii="Arial" w:hAnsi="Arial" w:cs="Arial"/>
+          <w:bCs/>
+          <w:sz w:val="24"/>
+          <w:szCs w:val="24"/>
+        </w:rPr>
+        <w:t>From examining clusters, we obtain the following data frame</w:t>
+      </w:r>
+    </w:p>
+    <w:p>
+      <w:pPr>
+        <w:pStyle w:val="ListParagraph"/>
+        <w:spacing w:before="120"/>
+        <w:outlineLvl w:val="0"/>
+        <w:rPr>
+          <w:rFonts w:ascii="Arial" w:hAnsi="Arial" w:cs="Arial"/>
+          <w:bCs/>
+          <w:sz w:val="24"/>
+          <w:szCs w:val="24"/>
+        </w:rPr>
+      </w:pPr>
+    </w:p>
+    <w:p>
+      <w:pPr>
+        <w:pStyle w:val="ListParagraph"/>
+        <w:spacing w:before="120"/>
+        <w:outlineLvl w:val="0"/>
+        <w:rPr>
+          <w:rFonts w:ascii="Arial" w:hAnsi="Arial" w:cs="Arial"/>
+          <w:bCs/>
+          <w:sz w:val="24"/>
+          <w:szCs w:val="24"/>
+        </w:rPr>
+      </w:pPr>
+      <w:r>
+        <w:rPr>
+          <w:rFonts w:ascii="Arial" w:hAnsi="Arial" w:cs="Arial"/>
+          <w:bCs/>
+          <w:sz w:val="24"/>
+          <w:szCs w:val="24"/>
+        </w:rPr>
+        <w:t>This belongs to cluster 0 – less accident-prone areas</w:t>
+      </w:r>
+    </w:p>
+    <w:p>
+      <w:pPr>
+        <w:pStyle w:val="ListParagraph"/>
+        <w:spacing w:before="120"/>
+        <w:outlineLvl w:val="0"/>
+        <w:rPr>
+          <w:rFonts w:ascii="Arial" w:hAnsi="Arial" w:cs="Arial"/>
+          <w:bCs/>
+        </w:rPr>
+      </w:pPr>
+    </w:p>
+    <w:p>
+      <w:pPr>
+        <w:pStyle w:val="ListParagraph"/>
+        <w:spacing w:before="120"/>
+        <w:outlineLvl w:val="0"/>
+        <w:rPr>
+          <w:noProof/>
+        </w:rPr>
+      </w:pPr>
+      <w:r>
+        <w:rPr>
+          <w:noProof/>
+        </w:rPr>
+        <w:drawing>
+          <wp:inline distT="0" distB="0" distL="0" distR="0" wp14:anchorId="5C24613D" wp14:editId="23B9372F">
+            <wp:extent cx="5731510" cy="4565015"/>
+            <wp:effectExtent l="0" t="0" r="2540" b="6985"/>
+            <wp:docPr id="9" name="Picture 9"/>
+            <wp:cNvGraphicFramePr>
+              <a:graphicFrameLocks xmlns:a="http://schemas.openxmlformats.org/drawingml/2006/main" noChangeAspect="1"/>
+            </wp:cNvGraphicFramePr>
+            <a:graphic xmlns:a="http://schemas.openxmlformats.org/drawingml/2006/main">
+              <a:graphicData uri="http://schemas.openxmlformats.org/drawingml/2006/picture">
+                <pic:pic xmlns:pic="http://schemas.openxmlformats.org/drawingml/2006/picture">
+                  <pic:nvPicPr>
+                    <pic:cNvPr id="0" name="Picture 14"/>
+                    <pic:cNvPicPr>
+                      <a:picLocks noChangeAspect="1" noChangeArrowheads="1"/>
+                    </pic:cNvPicPr>
+                  </pic:nvPicPr>
+                  <pic:blipFill>
+                    <a:blip r:embed="rId14">
+                      <a:extLst>
+                        <a:ext uri="{28A0092B-C50C-407E-A947-70E740481C1C}">
+                          <a14:useLocalDpi xmlns:a14="http://schemas.microsoft.com/office/drawing/2010/main" val="0"/>
+                        </a:ext>
+                      </a:extLst>
+                    </a:blip>
+                    <a:srcRect/>
+                    <a:stretch>
+                      <a:fillRect/>
+                    </a:stretch>
+                  </pic:blipFill>
+                  <pic:spPr bwMode="auto">
+                    <a:xfrm>
+                      <a:off x="0" y="0"/>
+                      <a:ext cx="5731510" cy="4565015"/>
+                    </a:xfrm>
+                    <a:prstGeom prst="rect">
+                      <a:avLst/>
+                    </a:prstGeom>
+                    <a:noFill/>
+                    <a:ln>
+                      <a:noFill/>
+                    </a:ln>
+                  </pic:spPr>
+                </pic:pic>
+              </a:graphicData>
+            </a:graphic>
+          </wp:inline>
+        </w:drawing>
+      </w:r>
+    </w:p>
+    <w:p>
+      <w:pPr>
+        <w:pStyle w:val="ListParagraph"/>
+        <w:spacing w:before="120"/>
+        <w:outlineLvl w:val="0"/>
+        <w:rPr>
+          <w:rFonts w:ascii="Arial" w:hAnsi="Arial" w:cs="Arial"/>
+          <w:bCs/>
+        </w:rPr>
+      </w:pPr>
+    </w:p>
+    <w:p>
+      <w:pPr>
+        <w:pStyle w:val="ListParagraph"/>
+        <w:spacing w:before="120"/>
+        <w:outlineLvl w:val="0"/>
+        <w:rPr>
+          <w:rFonts w:ascii="Arial" w:hAnsi="Arial" w:cs="Arial"/>
+          <w:bCs/>
+        </w:rPr>
+      </w:pPr>
+    </w:p>
+    <w:p>
+      <w:pPr>
+        <w:pStyle w:val="ListParagraph"/>
+        <w:spacing w:before="120"/>
+        <w:outlineLvl w:val="0"/>
+        <w:rPr>
+          <w:rFonts w:ascii="Arial" w:hAnsi="Arial" w:cs="Arial"/>
+          <w:bCs/>
+        </w:rPr>
+      </w:pPr>
+      <w:r>
+        <w:rPr>
+          <w:rFonts w:ascii="Arial" w:hAnsi="Arial" w:cs="Arial"/>
+          <w:bCs/>
+        </w:rPr>
+        <w:t>This belongs to cluster 1 – more accident-prone areas</w:t>
+      </w:r>
+    </w:p>
+    <w:p>
+      <w:pPr>
+        <w:spacing w:before="120"/>
+        <w:outlineLvl w:val="0"/>
+        <w:rPr>
+          <w:rFonts w:ascii="Arial" w:hAnsi="Arial" w:cs="Arial"/>
+          <w:bCs/>
+        </w:rPr>
+      </w:pPr>
+      <w:r>
+        <w:rPr>
+          <w:rFonts w:ascii="Arial" w:hAnsi="Arial" w:cs="Arial"/>
+          <w:bCs/>
+        </w:rPr>
+        <w:t xml:space="preserve">           </w:t>
+      </w:r>
+      <w:r>
+        <w:rPr>
+          <w:noProof/>
+        </w:rPr>
+        <w:drawing>
+          <wp:inline distT="0" distB="0" distL="0" distR="0" wp14:anchorId="50395C56" wp14:editId="35FE638C">
+            <wp:extent cx="5731510" cy="1757680"/>
+            <wp:effectExtent l="0" t="0" r="2540" b="0"/>
+            <wp:docPr id="10" name="Picture 10"/>
+            <wp:cNvGraphicFramePr>
+              <a:graphicFrameLocks xmlns:a="http://schemas.openxmlformats.org/drawingml/2006/main" noChangeAspect="1"/>
+            </wp:cNvGraphicFramePr>
+            <a:graphic xmlns:a="http://schemas.openxmlformats.org/drawingml/2006/main">
+              <a:graphicData uri="http://schemas.openxmlformats.org/drawingml/2006/picture">
+                <pic:pic xmlns:pic="http://schemas.openxmlformats.org/drawingml/2006/picture">
+                  <pic:nvPicPr>
+                    <pic:cNvPr id="0" name="Picture 17"/>
+                    <pic:cNvPicPr>
+                      <a:picLocks noChangeAspect="1" noChangeArrowheads="1"/>
+                    </pic:cNvPicPr>
+                  </pic:nvPicPr>
+                  <pic:blipFill>
+                    <a:blip r:embed="rId15">
+                      <a:extLst>
+                        <a:ext uri="{28A0092B-C50C-407E-A947-70E740481C1C}">
+                          <a14:useLocalDpi xmlns:a14="http://schemas.microsoft.com/office/drawing/2010/main" val="0"/>
+                        </a:ext>
+                      </a:extLst>
+                    </a:blip>
+                    <a:srcRect/>
+                    <a:stretch>
+                      <a:fillRect/>
+                    </a:stretch>
+                  </pic:blipFill>
+                  <pic:spPr bwMode="auto">
+                    <a:xfrm>
+                      <a:off x="0" y="0"/>
+                      <a:ext cx="5731510" cy="1757680"/>
+                    </a:xfrm>
+                    <a:prstGeom prst="rect">
+                      <a:avLst/>
+                    </a:prstGeom>
+                    <a:noFill/>
+                    <a:ln>
+                      <a:noFill/>
+                    </a:ln>
+                  </pic:spPr>
+                </pic:pic>
+              </a:graphicData>
+            </a:graphic>
+          </wp:inline>
+        </w:drawing>
+      </w:r>
+    </w:p>
+    <w:p>
+      <w:pPr>
+        <w:spacing w:before="120"/>
+        <w:outlineLvl w:val="0"/>
+        <w:rPr>
+          <w:rFonts w:ascii="Arial" w:hAnsi="Arial" w:cs="Arial"/>
+          <w:bCs/>
+        </w:rPr>
+      </w:pPr>
+    </w:p>
+    <w:p>
+      <w:pPr>
+        <w:spacing w:before="120"/>
+        <w:outlineLvl w:val="0"/>
+        <w:rPr>
+          <w:rFonts w:ascii="Arial" w:hAnsi="Arial" w:cs="Arial"/>
+          <w:bCs/>
+        </w:rPr>
+      </w:pPr>
+    </w:p>
+    <w:p>
+      <w:pPr>
+        <w:spacing w:before="120"/>
+        <w:outlineLvl w:val="0"/>
+        <w:rPr>
+          <w:rFonts w:ascii="Arial" w:hAnsi="Arial" w:cs="Arial"/>
+          <w:bCs/>
+          <w:sz w:val="24"/>
+          <w:szCs w:val="24"/>
+        </w:rPr>
+      </w:pPr>
+      <w:r>
+        <w:rPr>
+          <w:rFonts w:ascii="Arial" w:hAnsi="Arial" w:cs="Arial"/>
+          <w:bCs/>
+          <w:sz w:val="24"/>
+          <w:szCs w:val="24"/>
+        </w:rPr>
+        <w:t xml:space="preserve">The K means clustering correctly partitioned the high volume of accidents area to low volume of accidents area. Firstly, I thought of finding the correlations between the venues/facilities to the </w:t>
+      </w:r>
+      <w:proofErr w:type="spellStart"/>
+      <w:r>
+        <w:rPr>
+          <w:rFonts w:ascii="Arial" w:hAnsi="Arial" w:cs="Arial"/>
+          <w:bCs/>
+          <w:sz w:val="24"/>
+          <w:szCs w:val="24"/>
+        </w:rPr>
+        <w:t>accident_prone</w:t>
+      </w:r>
+      <w:proofErr w:type="spellEnd"/>
+      <w:r>
+        <w:rPr>
+          <w:rFonts w:ascii="Arial" w:hAnsi="Arial" w:cs="Arial"/>
+          <w:bCs/>
+          <w:sz w:val="24"/>
+          <w:szCs w:val="24"/>
+        </w:rPr>
+        <w:t xml:space="preserve"> areas. However, just by a glance, it looks like there is not a significant impact of venues, but, still, notably, in hight volume of accidents area, there are a lot of transport options</w:t>
+      </w:r>
+      <w:r>
+        <w:rPr>
+          <w:rFonts w:ascii="Arial" w:hAnsi="Arial" w:cs="Arial"/>
+          <w:bCs/>
+          <w:sz w:val="24"/>
+          <w:szCs w:val="24"/>
+        </w:rPr>
+        <w:t xml:space="preserve"> and office areas</w:t>
+      </w:r>
+      <w:r>
+        <w:rPr>
+          <w:rFonts w:ascii="Arial" w:hAnsi="Arial" w:cs="Arial"/>
+          <w:bCs/>
+          <w:sz w:val="24"/>
+          <w:szCs w:val="24"/>
+        </w:rPr>
+        <w:t>. On the map, we could see that there are a lot of accidents around Airport area.</w:t>
+      </w:r>
+    </w:p>
+    <w:p>
+      <w:pPr>
+        <w:spacing w:before="120"/>
+        <w:outlineLvl w:val="0"/>
+        <w:rPr>
+          <w:rFonts w:ascii="Arial" w:hAnsi="Arial" w:cs="Arial"/>
+          <w:bCs/>
+          <w:sz w:val="24"/>
+          <w:szCs w:val="24"/>
+        </w:rPr>
+      </w:pPr>
+    </w:p>
+    <w:p>
+      <w:pPr>
+        <w:spacing w:before="120"/>
+        <w:outlineLvl w:val="0"/>
+        <w:rPr>
+          <w:rFonts w:ascii="Arial" w:hAnsi="Arial" w:cs="Arial"/>
+          <w:bCs/>
+          <w:sz w:val="24"/>
+          <w:szCs w:val="24"/>
+        </w:rPr>
+      </w:pPr>
+      <w:r>
+        <w:rPr>
+          <w:rFonts w:ascii="Arial" w:hAnsi="Arial" w:cs="Arial"/>
+          <w:bCs/>
+          <w:sz w:val="24"/>
+          <w:szCs w:val="24"/>
+        </w:rPr>
+        <w:t>The lack of significant impacts of venues could be because of my data collection. Even though, I tried to get the accident count for zip code, I couldn’t get the venue spots zip code wise. It is due to some API and data model issues. However, I will try to diagnose this issue more and try to fix it.</w:t>
+      </w:r>
+    </w:p>
+    <w:p>
+      <w:pPr>
+        <w:spacing w:before="120"/>
+        <w:outlineLvl w:val="0"/>
+        <w:rPr>
+          <w:rFonts w:ascii="Arial" w:hAnsi="Arial" w:cs="Arial"/>
+          <w:bCs/>
+        </w:rPr>
+      </w:pPr>
+    </w:p>
+    <w:p>
+      <w:pPr>
+        <w:spacing w:before="120"/>
+        <w:outlineLvl w:val="0"/>
+        <w:rPr>
+          <w:rFonts w:ascii="Arial" w:hAnsi="Arial" w:cs="Arial"/>
+          <w:bCs/>
+        </w:rPr>
+      </w:pPr>
+      <w:r>
+        <w:rPr>
+          <w:rFonts w:ascii="Arial" w:hAnsi="Arial" w:cs="Arial"/>
+          <w:bCs/>
+        </w:rPr>
+        <w:t>Correlations matrix</w:t>
+      </w:r>
+    </w:p>
+    <w:p>
+      <w:pPr>
+        <w:spacing w:before="120"/>
+        <w:outlineLvl w:val="0"/>
+        <w:rPr>
+          <w:rFonts w:ascii="Arial" w:hAnsi="Arial" w:cs="Arial"/>
+          <w:bCs/>
+        </w:rPr>
+      </w:pPr>
+    </w:p>
+    <w:p>
+      <w:pPr>
+        <w:spacing w:before="120"/>
+        <w:outlineLvl w:val="0"/>
+        <w:rPr>
+          <w:rFonts w:ascii="Arial" w:hAnsi="Arial" w:cs="Arial"/>
+          <w:bCs/>
+        </w:rPr>
+      </w:pPr>
+      <w:r>
+        <w:rPr>
+          <w:noProof/>
+        </w:rPr>
+        <w:drawing>
+          <wp:inline distT="0" distB="0" distL="0" distR="0" wp14:anchorId="69F74324" wp14:editId="2F767F54">
+            <wp:extent cx="6111240" cy="2260062"/>
+            <wp:effectExtent l="0" t="0" r="3810" b="6985"/>
+            <wp:docPr id="11" name="Picture 11"/>
+            <wp:cNvGraphicFramePr>
+              <a:graphicFrameLocks xmlns:a="http://schemas.openxmlformats.org/drawingml/2006/main" noChangeAspect="1"/>
+            </wp:cNvGraphicFramePr>
+            <a:graphic xmlns:a="http://schemas.openxmlformats.org/drawingml/2006/main">
+              <a:graphicData uri="http://schemas.openxmlformats.org/drawingml/2006/picture">
+                <pic:pic xmlns:pic="http://schemas.openxmlformats.org/drawingml/2006/picture">
+                  <pic:nvPicPr>
+                    <pic:cNvPr id="0" name="Picture 19"/>
+                    <pic:cNvPicPr>
+                      <a:picLocks noChangeAspect="1" noChangeArrowheads="1"/>
+                    </pic:cNvPicPr>
+                  </pic:nvPicPr>
+                  <pic:blipFill>
+                    <a:blip r:embed="rId16">
+                      <a:extLst>
+                        <a:ext uri="{28A0092B-C50C-407E-A947-70E740481C1C}">
+                          <a14:useLocalDpi xmlns:a14="http://schemas.microsoft.com/office/drawing/2010/main" val="0"/>
+                        </a:ext>
+                      </a:extLst>
+                    </a:blip>
+                    <a:srcRect/>
+                    <a:stretch>
+                      <a:fillRect/>
+                    </a:stretch>
+                  </pic:blipFill>
+                  <pic:spPr bwMode="auto">
+                    <a:xfrm>
+                      <a:off x="0" y="0"/>
+                      <a:ext cx="6135985" cy="2269213"/>
+                    </a:xfrm>
+                    <a:prstGeom prst="rect">
+                      <a:avLst/>
+                    </a:prstGeom>
+                    <a:noFill/>
+                    <a:ln>
+                      <a:noFill/>
+                    </a:ln>
+                  </pic:spPr>
+                </pic:pic>
+              </a:graphicData>
+            </a:graphic>
+          </wp:inline>
+        </w:drawing>
+      </w:r>
+    </w:p>
+    <w:p>
+      <w:pPr>
+        <w:spacing w:before="120"/>
+        <w:outlineLvl w:val="0"/>
+        <w:rPr>
+          <w:rFonts w:ascii="Arial" w:hAnsi="Arial" w:cs="Arial"/>
+          <w:bCs/>
+        </w:rPr>
+      </w:pPr>
+    </w:p>
+    <w:p>
+      <w:pPr>
+        <w:spacing w:before="120"/>
+        <w:outlineLvl w:val="0"/>
+        <w:rPr>
+          <w:rFonts w:ascii="Arial" w:hAnsi="Arial" w:cs="Arial"/>
+          <w:bCs/>
+        </w:rPr>
+      </w:pPr>
+    </w:p>
+    <w:p>
+      <w:pPr>
+        <w:spacing w:before="120"/>
+        <w:outlineLvl w:val="0"/>
+        <w:rPr>
+          <w:rFonts w:ascii="Arial" w:hAnsi="Arial" w:cs="Arial"/>
+          <w:bCs/>
+        </w:rPr>
+      </w:pPr>
+      <w:r>
+        <w:rPr>
+          <w:noProof/>
+        </w:rPr>
+        <w:drawing>
+          <wp:inline distT="0" distB="0" distL="0" distR="0" wp14:anchorId="1AE990AD" wp14:editId="406977B1">
+            <wp:extent cx="5731510" cy="2016125"/>
+            <wp:effectExtent l="0" t="0" r="2540" b="3175"/>
+            <wp:docPr id="12" name="Picture 12"/>
+            <wp:cNvGraphicFramePr>
+              <a:graphicFrameLocks xmlns:a="http://schemas.openxmlformats.org/drawingml/2006/main" noChangeAspect="1"/>
+            </wp:cNvGraphicFramePr>
+            <a:graphic xmlns:a="http://schemas.openxmlformats.org/drawingml/2006/main">
+              <a:graphicData uri="http://schemas.openxmlformats.org/drawingml/2006/picture">
+                <pic:pic xmlns:pic="http://schemas.openxmlformats.org/drawingml/2006/picture">
+                  <pic:nvPicPr>
+                    <pic:cNvPr id="0" name="Picture 21"/>
+                    <pic:cNvPicPr>
+                      <a:picLocks noChangeAspect="1" noChangeArrowheads="1"/>
+                    </pic:cNvPicPr>
+                  </pic:nvPicPr>
+                  <pic:blipFill>
+                    <a:blip r:embed="rId17">
+                      <a:extLst>
+                        <a:ext uri="{28A0092B-C50C-407E-A947-70E740481C1C}">
+                          <a14:useLocalDpi xmlns:a14="http://schemas.microsoft.com/office/drawing/2010/main" val="0"/>
+                        </a:ext>
+                      </a:extLst>
+                    </a:blip>
+                    <a:srcRect/>
+                    <a:stretch>
+                      <a:fillRect/>
+                    </a:stretch>
+                  </pic:blipFill>
+                  <pic:spPr bwMode="auto">
+                    <a:xfrm>
+                      <a:off x="0" y="0"/>
+                      <a:ext cx="5731510" cy="2016125"/>
+                    </a:xfrm>
+                    <a:prstGeom prst="rect">
+                      <a:avLst/>
+                    </a:prstGeom>
+                    <a:noFill/>
+                    <a:ln>
+                      <a:noFill/>
+                    </a:ln>
+                  </pic:spPr>
+                </pic:pic>
+              </a:graphicData>
+            </a:graphic>
+          </wp:inline>
+        </w:drawing>
+      </w:r>
+    </w:p>
+    <w:p>
+      <w:pPr>
+        <w:spacing w:before="120"/>
+        <w:outlineLvl w:val="0"/>
+        <w:rPr>
+          <w:rFonts w:ascii="Arial" w:hAnsi="Arial" w:cs="Arial"/>
+          <w:bCs/>
+        </w:rPr>
+      </w:pPr>
+    </w:p>
+    <w:p>
+      <w:pPr>
+        <w:spacing w:before="120"/>
+        <w:outlineLvl w:val="0"/>
+        <w:rPr>
+          <w:rFonts w:ascii="Arial" w:hAnsi="Arial" w:cs="Arial"/>
+          <w:bCs/>
+        </w:rPr>
+      </w:pPr>
+    </w:p>
+    <w:p>
+      <w:pPr>
+        <w:spacing w:before="120"/>
+        <w:outlineLvl w:val="0"/>
+        <w:rPr>
+          <w:rFonts w:ascii="Arial" w:hAnsi="Arial" w:cs="Arial"/>
+          <w:bCs/>
+        </w:rPr>
+      </w:pPr>
+    </w:p>
+    <w:p>
+      <w:pPr>
+        <w:spacing w:before="120"/>
+        <w:outlineLvl w:val="0"/>
+        <w:rPr>
+          <w:rFonts w:ascii="Arial" w:hAnsi="Arial" w:cs="Arial"/>
+          <w:b/>
+          <w:sz w:val="32"/>
+          <w:szCs w:val="32"/>
+        </w:rPr>
+      </w:pPr>
+      <w:r>
+        <w:rPr>
+          <w:rFonts w:ascii="Arial" w:hAnsi="Arial" w:cs="Arial"/>
+          <w:b/>
+          <w:sz w:val="32"/>
+          <w:szCs w:val="32"/>
+        </w:rPr>
+        <w:t>VI.  Conclusion</w:t>
+      </w:r>
+    </w:p>
+    <w:p>
+      <w:pPr>
+        <w:spacing w:before="120"/>
+        <w:outlineLvl w:val="0"/>
+        <w:rPr>
+          <w:rFonts w:ascii="Arial" w:hAnsi="Arial" w:cs="Arial"/>
+          <w:b/>
+          <w:sz w:val="32"/>
+          <w:szCs w:val="32"/>
+        </w:rPr>
+      </w:pPr>
+    </w:p>
+    <w:p>
+      <w:pPr>
+        <w:spacing w:before="120"/>
+        <w:outlineLvl w:val="0"/>
+        <w:rPr>
+          <w:rFonts w:ascii="Arial" w:hAnsi="Arial" w:cs="Arial"/>
+          <w:bCs/>
+          <w:sz w:val="24"/>
+          <w:szCs w:val="24"/>
+        </w:rPr>
+      </w:pPr>
+      <w:r>
+        <w:rPr>
+          <w:rFonts w:ascii="Arial" w:hAnsi="Arial" w:cs="Arial"/>
+          <w:bCs/>
+          <w:sz w:val="24"/>
+          <w:szCs w:val="24"/>
+        </w:rPr>
+        <w:t>Thus, this project will be useful for students to select the areas that they would like to get housing, jobs or go to places to enjoy. Accidents clustering also helps students and parents discern places that they have to be cautious about. Whole data collection and preparation were done using foursquare API and Google Maps (reverse geo coding)</w:t>
+      </w:r>
+    </w:p>
+    <w:p>
+      <w:pPr>
+        <w:spacing w:before="120"/>
+        <w:outlineLvl w:val="0"/>
+        <w:rPr>
+          <w:rFonts w:ascii="Arial" w:hAnsi="Arial" w:cs="Arial"/>
+          <w:bCs/>
+        </w:rPr>
+      </w:pPr>
+    </w:p>
+    <w:p>
+      <w:pPr>
+        <w:spacing w:before="120"/>
+        <w:outlineLvl w:val="0"/>
+        <w:rPr>
+          <w:rFonts w:ascii="Arial" w:hAnsi="Arial" w:cs="Arial"/>
+          <w:bCs/>
+        </w:rPr>
+      </w:pPr>
+    </w:p>
     <w:sectPr>
       <w:pgSz w:w="11906" w:h="16838"/>
       <w:pgMar w:top="1440" w:right="1440" w:bottom="1440" w:left="1440" w:header="708" w:footer="708" w:gutter="0"/>

</xml_diff>